<commit_message>
Relación de recursos que no van 10_16
Relación de recursos que no van 10_16
</commit_message>
<xml_diff>
--- a/fuentes/contenidos/grado10/guion16/CN_10_16_CO.docx
+++ b/fuentes/contenidos/grado10/guion16/CN_10_16_CO.docx
@@ -215,10 +215,37 @@
                 <w:szCs w:val="22"/>
                 <w:lang w:val="es-MX"/>
               </w:rPr>
-              <w:t xml:space="preserve">El cambio climático que experimentas es el resultado de un abuso energético. </w:t>
+              <w:t xml:space="preserve">El cambio climático que </w:t>
+            </w:r>
+            <w:r>
+              <w:rPr>
+                <w:rFonts w:ascii="Arial Unicode MS" w:eastAsia="Arial Unicode MS" w:hAnsi="Arial Unicode MS" w:cs="Arial Unicode MS"/>
+                <w:sz w:val="22"/>
+                <w:szCs w:val="22"/>
+                <w:lang w:val="es-MX"/>
+              </w:rPr>
+              <w:t xml:space="preserve">se experimenta en la actualidad, es el resultado del excesivo uso de los combustibles </w:t>
             </w:r>
             <w:bookmarkStart w:id="0" w:name="_GoBack"/>
             <w:bookmarkEnd w:id="0"/>
+            <w:r>
+              <w:rPr>
+                <w:rFonts w:ascii="Arial Unicode MS" w:eastAsia="Arial Unicode MS" w:hAnsi="Arial Unicode MS" w:cs="Arial Unicode MS"/>
+                <w:sz w:val="22"/>
+                <w:szCs w:val="22"/>
+                <w:lang w:val="es-MX"/>
+              </w:rPr>
+              <w:t>para obtener energía</w:t>
+            </w:r>
+            <w:r>
+              <w:rPr>
+                <w:rFonts w:ascii="Arial Unicode MS" w:eastAsia="Arial Unicode MS" w:hAnsi="Arial Unicode MS" w:cs="Arial Unicode MS"/>
+                <w:sz w:val="22"/>
+                <w:szCs w:val="22"/>
+                <w:lang w:val="es-MX"/>
+              </w:rPr>
+              <w:t xml:space="preserve">. </w:t>
+            </w:r>
             <w:r>
               <w:rPr>
                 <w:rFonts w:ascii="Arial Unicode MS" w:eastAsia="Arial Unicode MS" w:hAnsi="Arial Unicode MS" w:cs="Arial Unicode MS"/>
@@ -1130,7 +1157,16 @@
                 <w:b/>
                 <w:color w:val="000000"/>
               </w:rPr>
-              <w:t>Shutterstock</w:t>
+              <w:t>Shutterstoc</w:t>
+            </w:r>
+            <w:r>
+              <w:rPr>
+                <w:rFonts w:ascii="Arial" w:hAnsi="Arial" w:cs="Arial"/>
+                <w:b/>
+                <w:color w:val="000000"/>
+              </w:rPr>
+              <w:lastRenderedPageBreak/>
+              <w:t>k</w:t>
             </w:r>
             <w:proofErr w:type="spellEnd"/>
             <w:r>
@@ -1148,7 +1184,6 @@
                 <w:b/>
                 <w:color w:val="000000"/>
               </w:rPr>
-              <w:lastRenderedPageBreak/>
               <w:t>AulaPlaneta</w:t>
             </w:r>
             <w:proofErr w:type="spellEnd"/>
@@ -4689,7 +4724,7 @@
                 <v:shape id="_x0000_i1025" type="#_x0000_t75" style="width:191.25pt;height:202.5pt" o:ole="">
                   <v:imagedata r:id="rId11" o:title=""/>
                 </v:shape>
-                <o:OLEObject Type="Embed" ProgID="PBrush" ShapeID="_x0000_i1025" DrawAspect="Content" ObjectID="_1523706237" r:id="rId12"/>
+                <o:OLEObject Type="Embed" ProgID="PBrush" ShapeID="_x0000_i1025" DrawAspect="Content" ObjectID="_1523727982" r:id="rId12"/>
               </w:object>
             </w:r>
           </w:p>
@@ -13130,17 +13165,6 @@
             <w:shd w:val="clear" w:color="auto" w:fill="auto"/>
           </w:tcPr>
           <w:p>
-            <w:pPr>
-              <w:spacing w:after="0"/>
-              <w:jc w:val="both"/>
-              <w:rPr>
-                <w:rFonts w:ascii="Arial Unicode MS" w:eastAsia="Arial Unicode MS" w:hAnsi="Arial Unicode MS" w:cs="Arial Unicode MS"/>
-                <w:b/>
-                <w:color w:val="000000"/>
-                <w:sz w:val="22"/>
-                <w:szCs w:val="22"/>
-              </w:rPr>
-            </w:pPr>
             <w:r>
               <w:rPr>
                 <w:rFonts w:ascii="Arial Unicode MS" w:eastAsia="Arial Unicode MS" w:hAnsi="Arial Unicode MS" w:cs="Arial Unicode MS"/>
@@ -13185,6 +13209,26 @@
                 <w:szCs w:val="22"/>
               </w:rPr>
               <w:t>0</w:t>
+            </w:r>
+            <w:r>
+              <w:rPr>
+                <w:rFonts w:ascii="Arial Unicode MS" w:eastAsia="Arial Unicode MS" w:hAnsi="Arial Unicode MS" w:cs="Arial Unicode MS"/>
+                <w:color w:val="000000"/>
+                <w:sz w:val="22"/>
+                <w:szCs w:val="22"/>
+              </w:rPr>
+              <w:t xml:space="preserve"> </w:t>
+            </w:r>
+            <w:r>
+              <w:rPr>
+                <w:rFonts w:ascii="Arial Unicode MS" w:eastAsia="Arial Unicode MS" w:hAnsi="Arial Unicode MS" w:cs="Arial Unicode MS"/>
+                <w:color w:val="000000"/>
+                <w:sz w:val="22"/>
+                <w:szCs w:val="22"/>
+                <w:highlight w:val="red"/>
+                <w:lang w:val="es-MX"/>
+              </w:rPr>
+              <w:t>(NO VA ESTE RECURSO)</w:t>
             </w:r>
           </w:p>
         </w:tc>
@@ -13564,7 +13608,17 @@
           <w:sz w:val="22"/>
           <w:szCs w:val="22"/>
         </w:rPr>
-        <w:t xml:space="preserve"> pues hace alusión a la cantidad de calor necesario para elevar en 1 °C la temperatura de determinada cantidad de sustancia, mientras que el </w:t>
+        <w:t xml:space="preserve"> pues hace alusión a la cantidad de calor necesario para elevar en 1 °C la temperatura de determinada cantidad de </w:t>
+      </w:r>
+      <w:r>
+        <w:rPr>
+          <w:rFonts w:ascii="Arial Unicode MS" w:eastAsia="Arial Unicode MS" w:hAnsi="Arial Unicode MS" w:cs="Arial Unicode MS"/>
+          <w:color w:val="000000" w:themeColor="text1"/>
+          <w:sz w:val="22"/>
+          <w:szCs w:val="22"/>
+        </w:rPr>
+        <w:lastRenderedPageBreak/>
+        <w:t xml:space="preserve">sustancia, mientras que el </w:t>
       </w:r>
       <w:r>
         <w:rPr>
@@ -13604,17 +13658,7 @@
           <w:sz w:val="22"/>
           <w:szCs w:val="22"/>
         </w:rPr>
-        <w:t xml:space="preserve"> es una propiedad intensiva que define la </w:t>
-      </w:r>
-      <w:r>
-        <w:rPr>
-          <w:rFonts w:ascii="Arial Unicode MS" w:eastAsia="Arial Unicode MS" w:hAnsi="Arial Unicode MS" w:cs="Arial Unicode MS"/>
-          <w:color w:val="000000" w:themeColor="text1"/>
-          <w:sz w:val="22"/>
-          <w:szCs w:val="22"/>
-        </w:rPr>
-        <w:lastRenderedPageBreak/>
-        <w:t>cantidad de calor que se debe aplicar para elevar en 1 °C la temperatura de un gramo de la sustancia.</w:t>
+        <w:t xml:space="preserve"> es una propiedad intensiva que define la cantidad de calor que se debe aplicar para elevar en 1 °C la temperatura de un gramo de la sustancia.</w:t>
       </w:r>
     </w:p>
     <w:p>
@@ -14075,6 +14119,7 @@
           <w:sz w:val="22"/>
           <w:szCs w:val="22"/>
         </w:rPr>
+        <w:lastRenderedPageBreak/>
         <w:t>La ecuación para calcular el cambio de calor de las sustancias es</w:t>
       </w:r>
       <w:r>
@@ -15147,6 +15192,7 @@
                 <w:sz w:val="22"/>
                 <w:szCs w:val="22"/>
               </w:rPr>
+              <w:lastRenderedPageBreak/>
               <w:t xml:space="preserve">Profundiza: recurso nuevo </w:t>
             </w:r>
           </w:p>
@@ -15178,7 +15224,6 @@
                 <w:sz w:val="22"/>
                 <w:szCs w:val="22"/>
               </w:rPr>
-              <w:lastRenderedPageBreak/>
               <w:t>Código</w:t>
             </w:r>
           </w:p>
@@ -15189,6 +15234,46 @@
             <w:shd w:val="clear" w:color="auto" w:fill="auto"/>
           </w:tcPr>
           <w:p>
+            <w:r>
+              <w:rPr>
+                <w:rFonts w:ascii="Arial Unicode MS" w:eastAsia="Arial Unicode MS" w:hAnsi="Arial Unicode MS" w:cs="Arial Unicode MS"/>
+                <w:color w:val="000000"/>
+                <w:sz w:val="22"/>
+                <w:szCs w:val="22"/>
+              </w:rPr>
+              <w:t>CN_10_16_REC5</w:t>
+            </w:r>
+            <w:r>
+              <w:rPr>
+                <w:rFonts w:ascii="Arial Unicode MS" w:eastAsia="Arial Unicode MS" w:hAnsi="Arial Unicode MS" w:cs="Arial Unicode MS"/>
+                <w:color w:val="000000"/>
+                <w:sz w:val="22"/>
+                <w:szCs w:val="22"/>
+              </w:rPr>
+              <w:t>0</w:t>
+            </w:r>
+            <w:r>
+              <w:rPr>
+                <w:rFonts w:ascii="Arial Unicode MS" w:eastAsia="Arial Unicode MS" w:hAnsi="Arial Unicode MS" w:cs="Arial Unicode MS"/>
+                <w:color w:val="000000"/>
+                <w:sz w:val="22"/>
+                <w:szCs w:val="22"/>
+              </w:rPr>
+              <w:t xml:space="preserve"> </w:t>
+            </w:r>
+            <w:r>
+              <w:rPr>
+                <w:rFonts w:ascii="Arial Unicode MS" w:eastAsia="Arial Unicode MS" w:hAnsi="Arial Unicode MS" w:cs="Arial Unicode MS"/>
+                <w:color w:val="000000"/>
+                <w:sz w:val="22"/>
+                <w:szCs w:val="22"/>
+                <w:highlight w:val="red"/>
+                <w:lang w:val="es-MX"/>
+              </w:rPr>
+              <w:t>(NO VA ESTE RECURSO)</w:t>
+            </w:r>
+          </w:p>
+          <w:p>
             <w:pPr>
               <w:spacing w:after="0"/>
               <w:jc w:val="both"/>
@@ -15200,24 +15285,6 @@
                 <w:szCs w:val="22"/>
               </w:rPr>
             </w:pPr>
-            <w:r>
-              <w:rPr>
-                <w:rFonts w:ascii="Arial Unicode MS" w:eastAsia="Arial Unicode MS" w:hAnsi="Arial Unicode MS" w:cs="Arial Unicode MS"/>
-                <w:color w:val="000000"/>
-                <w:sz w:val="22"/>
-                <w:szCs w:val="22"/>
-              </w:rPr>
-              <w:t>CN_10_16_REC5</w:t>
-            </w:r>
-            <w:r>
-              <w:rPr>
-                <w:rFonts w:ascii="Arial Unicode MS" w:eastAsia="Arial Unicode MS" w:hAnsi="Arial Unicode MS" w:cs="Arial Unicode MS"/>
-                <w:color w:val="000000"/>
-                <w:sz w:val="22"/>
-                <w:szCs w:val="22"/>
-              </w:rPr>
-              <w:t>0</w:t>
-            </w:r>
           </w:p>
         </w:tc>
       </w:tr>
@@ -16177,6 +16244,7 @@
           <w:color w:val="000000" w:themeColor="text1"/>
           <w:highlight w:val="yellow"/>
         </w:rPr>
+        <w:lastRenderedPageBreak/>
         <w:t>[SECCIÓN 2]</w:t>
       </w:r>
       <w:r>
@@ -16259,7 +16327,6 @@
           <w:szCs w:val="22"/>
           <w:lang w:val="es-CO" w:eastAsia="es-CO"/>
         </w:rPr>
-        <w:lastRenderedPageBreak/>
         <w:t>Algunas reacciones químicas ocurren con lentitud, por ejemplo, la formación de una capa de óxido sobre un objeto met</w:t>
       </w:r>
       <w:r>
@@ -16781,6 +16848,7 @@
           <w:szCs w:val="22"/>
           <w:lang w:val="es-CO" w:eastAsia="es-CO"/>
         </w:rPr>
+        <w:lastRenderedPageBreak/>
         <w:t>La rapidez con que los reac</w:t>
       </w:r>
       <w:r>
@@ -17004,7 +17072,6 @@
                 <w:color w:val="FF0000"/>
                 <w:lang w:val="es-CO" w:eastAsia="es-CO"/>
               </w:rPr>
-              <w:lastRenderedPageBreak/>
               <w:drawing>
                 <wp:inline distT="0" distB="0" distL="0" distR="0" wp14:anchorId="28A534FA" wp14:editId="4FEF3E39">
                   <wp:extent cx="2333625" cy="438150"/>
@@ -17656,17 +17723,6 @@
             <w:shd w:val="clear" w:color="auto" w:fill="auto"/>
           </w:tcPr>
           <w:p>
-            <w:pPr>
-              <w:spacing w:after="0"/>
-              <w:jc w:val="both"/>
-              <w:rPr>
-                <w:rFonts w:ascii="Arial Unicode MS" w:eastAsia="Arial Unicode MS" w:hAnsi="Arial Unicode MS" w:cs="Arial Unicode MS"/>
-                <w:b/>
-                <w:color w:val="000000"/>
-                <w:sz w:val="22"/>
-                <w:szCs w:val="22"/>
-              </w:rPr>
-            </w:pPr>
             <w:r>
               <w:rPr>
                 <w:rFonts w:ascii="Arial Unicode MS" w:eastAsia="Arial Unicode MS" w:hAnsi="Arial Unicode MS" w:cs="Arial Unicode MS"/>
@@ -17702,6 +17758,26 @@
                 <w:szCs w:val="22"/>
               </w:rPr>
               <w:t>90</w:t>
+            </w:r>
+            <w:r>
+              <w:rPr>
+                <w:rFonts w:ascii="Arial Unicode MS" w:eastAsia="Arial Unicode MS" w:hAnsi="Arial Unicode MS" w:cs="Arial Unicode MS"/>
+                <w:color w:val="000000"/>
+                <w:sz w:val="22"/>
+                <w:szCs w:val="22"/>
+              </w:rPr>
+              <w:t xml:space="preserve"> </w:t>
+            </w:r>
+            <w:r>
+              <w:rPr>
+                <w:rFonts w:ascii="Arial Unicode MS" w:eastAsia="Arial Unicode MS" w:hAnsi="Arial Unicode MS" w:cs="Arial Unicode MS"/>
+                <w:color w:val="000000"/>
+                <w:sz w:val="22"/>
+                <w:szCs w:val="22"/>
+                <w:highlight w:val="red"/>
+                <w:lang w:val="es-MX"/>
+              </w:rPr>
+              <w:t>(NO VA ESTE RECURSO)</w:t>
             </w:r>
           </w:p>
         </w:tc>
@@ -19634,7 +19710,16 @@
                 <w:sz w:val="22"/>
                 <w:szCs w:val="22"/>
               </w:rPr>
-              <w:t xml:space="preserve"> es necesario que los reactantes cumplan con tres condiciones: </w:t>
+              <w:t xml:space="preserve"> es necesario que los reactantes </w:t>
+            </w:r>
+            <w:r>
+              <w:rPr>
+                <w:rFonts w:ascii="Arial Unicode MS" w:eastAsia="Arial Unicode MS" w:hAnsi="Arial Unicode MS" w:cs="Arial Unicode MS"/>
+                <w:sz w:val="22"/>
+                <w:szCs w:val="22"/>
+              </w:rPr>
+              <w:lastRenderedPageBreak/>
+              <w:t xml:space="preserve">cumplan con tres condiciones: </w:t>
             </w:r>
             <w:r>
               <w:rPr>
@@ -19712,6 +19797,7 @@
           <w:sz w:val="22"/>
           <w:szCs w:val="22"/>
         </w:rPr>
+        <w:lastRenderedPageBreak/>
         <w:tab/>
       </w:r>
     </w:p>
@@ -19733,7 +19819,6 @@
           <w:color w:val="000000" w:themeColor="text1"/>
           <w:highlight w:val="yellow"/>
         </w:rPr>
-        <w:lastRenderedPageBreak/>
         <w:t>[SECCIÓN 2</w:t>
       </w:r>
       <w:r>
@@ -20517,6 +20602,7 @@
                 <w:i w:val="0"/>
                 <w:color w:val="FFFFFF" w:themeColor="background1"/>
               </w:rPr>
+              <w:lastRenderedPageBreak/>
               <w:t>Destacado</w:t>
             </w:r>
           </w:p>
@@ -20632,17 +20718,7 @@
                 <w:szCs w:val="22"/>
                 <w:lang w:val="es-CO"/>
               </w:rPr>
-              <w:t xml:space="preserve"> permite comprender la dependencia de la reacción con las concentraciones molares de los </w:t>
-            </w:r>
-            <w:r>
-              <w:rPr>
-                <w:rFonts w:ascii="Arial Unicode MS" w:eastAsia="Arial Unicode MS" w:hAnsi="Arial Unicode MS" w:cs="Arial Unicode MS"/>
-                <w:sz w:val="22"/>
-                <w:szCs w:val="22"/>
-                <w:lang w:val="es-CO"/>
-              </w:rPr>
-              <w:lastRenderedPageBreak/>
-              <w:t xml:space="preserve">reactantes las cuales se simbolizan mediante los superíndices </w:t>
+              <w:t xml:space="preserve"> permite comprender la dependencia de la reacción con las concentraciones molares de los reactantes las cuales se simbolizan mediante los superíndices </w:t>
             </w:r>
             <w:r>
               <w:rPr>
@@ -21164,6 +21240,7 @@
               <w:rPr>
                 <w:rFonts w:ascii="Arial" w:hAnsi="Arial" w:cs="Arial"/>
               </w:rPr>
+              <w:lastRenderedPageBreak/>
               <w:t xml:space="preserve"> CN_10_16_f</w:t>
             </w:r>
             <w:r>
@@ -21338,7 +21415,6 @@
                 <w:sz w:val="22"/>
                 <w:szCs w:val="22"/>
               </w:rPr>
-              <w:lastRenderedPageBreak/>
               <w:t>Código</w:t>
             </w:r>
           </w:p>
@@ -22053,6 +22129,7 @@
                 <w:sz w:val="22"/>
                 <w:szCs w:val="22"/>
               </w:rPr>
+              <w:lastRenderedPageBreak/>
               <w:t>Profundiza: recurso aprovechado</w:t>
             </w:r>
           </w:p>
@@ -22270,18 +22347,7 @@
                 <w:sz w:val="22"/>
                 <w:szCs w:val="22"/>
               </w:rPr>
-              <w:t xml:space="preserve">Cambio (descripción o </w:t>
-            </w:r>
-            <w:r>
-              <w:rPr>
-                <w:rFonts w:ascii="Arial Unicode MS" w:eastAsia="Arial Unicode MS" w:hAnsi="Arial Unicode MS" w:cs="Arial Unicode MS"/>
-                <w:b/>
-                <w:color w:val="000000"/>
-                <w:sz w:val="22"/>
-                <w:szCs w:val="22"/>
-              </w:rPr>
-              <w:lastRenderedPageBreak/>
-              <w:t>capturas de pantallas)</w:t>
+              <w:t>Cambio (descripción o capturas de pantallas)</w:t>
             </w:r>
           </w:p>
         </w:tc>
@@ -22708,7 +22774,17 @@
                 <w:sz w:val="22"/>
                 <w:szCs w:val="22"/>
               </w:rPr>
-              <w:t xml:space="preserve"> y la temperatura. Las cantidades de moléculas de cada uno de los reactivos y de producto se visualizan en tiempo real en la pantalla a medida que transcurre la reacción. Las dos se pueden alterar a voluntad, para observar mej</w:t>
+              <w:t xml:space="preserve"> y la temperatura. Las </w:t>
+            </w:r>
+            <w:r>
+              <w:rPr>
+                <w:rFonts w:ascii="Arial Unicode MS" w:eastAsia="Arial Unicode MS" w:hAnsi="Arial Unicode MS" w:cs="Arial Unicode MS"/>
+                <w:color w:val="000000"/>
+                <w:sz w:val="22"/>
+                <w:szCs w:val="22"/>
+              </w:rPr>
+              <w:lastRenderedPageBreak/>
+              <w:t>cantidades de moléculas de cada uno de los reactivos y de producto se visualizan en tiempo real en la pantalla a medida que transcurre la reacción. Las dos se pueden alterar a voluntad, para observar mej</w:t>
             </w:r>
             <w:r>
               <w:rPr>
@@ -22791,17 +22867,457 @@
                 <w:sz w:val="22"/>
                 <w:szCs w:val="22"/>
               </w:rPr>
-              <w:t xml:space="preserve"> que puede servir para facilitar la comprensión de conceptos a veces difíciles de asumir, </w:t>
-            </w:r>
-            <w:r>
-              <w:rPr>
-                <w:rFonts w:ascii="Arial Unicode MS" w:eastAsia="Arial Unicode MS" w:hAnsi="Arial Unicode MS" w:cs="Arial Unicode MS"/>
-                <w:color w:val="000000"/>
+              <w:t xml:space="preserve"> que puede servir para facilitar la comprensión de conceptos a veces difíciles de asumir, como:</w:t>
+            </w:r>
+          </w:p>
+          <w:p>
+            <w:pPr>
+              <w:spacing w:line="276" w:lineRule="auto"/>
+              <w:rPr>
+                <w:rFonts w:ascii="Arial Unicode MS" w:eastAsia="Arial Unicode MS" w:hAnsi="Arial Unicode MS" w:cs="Arial Unicode MS"/>
+                <w:color w:val="000000"/>
+                <w:sz w:val="22"/>
+                <w:szCs w:val="22"/>
+              </w:rPr>
+            </w:pPr>
+            <w:r>
+              <w:rPr>
+                <w:rFonts w:ascii="Arial Unicode MS" w:eastAsia="Arial Unicode MS" w:hAnsi="Arial Unicode MS" w:cs="Arial Unicode MS"/>
+                <w:color w:val="000000"/>
+                <w:sz w:val="22"/>
+                <w:szCs w:val="22"/>
+              </w:rPr>
+              <w:t>- El efecto cinético-molecular de la temperatura</w:t>
+            </w:r>
+            <w:r>
+              <w:rPr>
+                <w:rFonts w:ascii="Arial Unicode MS" w:eastAsia="Arial Unicode MS" w:hAnsi="Arial Unicode MS" w:cs="Arial Unicode MS"/>
+                <w:color w:val="000000"/>
+                <w:sz w:val="22"/>
+                <w:szCs w:val="22"/>
+              </w:rPr>
+              <w:t>:</w:t>
+            </w:r>
+            <w:r>
+              <w:rPr>
+                <w:rFonts w:ascii="Arial Unicode MS" w:eastAsia="Arial Unicode MS" w:hAnsi="Arial Unicode MS" w:cs="Arial Unicode MS"/>
+                <w:color w:val="000000"/>
+                <w:sz w:val="22"/>
+                <w:szCs w:val="22"/>
+              </w:rPr>
+              <w:t xml:space="preserve"> </w:t>
+            </w:r>
+            <w:r>
+              <w:rPr>
+                <w:rFonts w:ascii="Arial Unicode MS" w:eastAsia="Arial Unicode MS" w:hAnsi="Arial Unicode MS" w:cs="Arial Unicode MS"/>
+                <w:color w:val="000000"/>
+                <w:sz w:val="22"/>
+                <w:szCs w:val="22"/>
+              </w:rPr>
+              <w:t>a</w:t>
+            </w:r>
+            <w:r>
+              <w:rPr>
+                <w:rFonts w:ascii="Arial Unicode MS" w:eastAsia="Arial Unicode MS" w:hAnsi="Arial Unicode MS" w:cs="Arial Unicode MS"/>
+                <w:color w:val="000000"/>
+                <w:sz w:val="22"/>
+                <w:szCs w:val="22"/>
+              </w:rPr>
+              <w:t xml:space="preserve">l </w:t>
+            </w:r>
+            <w:r>
+              <w:rPr>
+                <w:rFonts w:ascii="Arial Unicode MS" w:eastAsia="Arial Unicode MS" w:hAnsi="Arial Unicode MS" w:cs="Arial Unicode MS"/>
+                <w:color w:val="000000"/>
+                <w:sz w:val="22"/>
+                <w:szCs w:val="22"/>
+              </w:rPr>
+              <w:t xml:space="preserve">variar la temperatura, se debe llamar la atención de los </w:t>
+            </w:r>
+            <w:r>
+              <w:rPr>
+                <w:rFonts w:ascii="Arial Unicode MS" w:eastAsia="Arial Unicode MS" w:hAnsi="Arial Unicode MS" w:cs="Arial Unicode MS"/>
+                <w:color w:val="000000"/>
+                <w:sz w:val="22"/>
+                <w:szCs w:val="22"/>
+              </w:rPr>
+              <w:t>estudiantes</w:t>
+            </w:r>
+            <w:r>
+              <w:rPr>
+                <w:rFonts w:ascii="Arial Unicode MS" w:eastAsia="Arial Unicode MS" w:hAnsi="Arial Unicode MS" w:cs="Arial Unicode MS"/>
+                <w:color w:val="000000"/>
+                <w:sz w:val="22"/>
+                <w:szCs w:val="22"/>
+              </w:rPr>
+              <w:t xml:space="preserve"> </w:t>
+            </w:r>
+            <w:r>
+              <w:rPr>
+                <w:rFonts w:ascii="Arial Unicode MS" w:eastAsia="Arial Unicode MS" w:hAnsi="Arial Unicode MS" w:cs="Arial Unicode MS"/>
+                <w:color w:val="000000"/>
+                <w:sz w:val="22"/>
+                <w:szCs w:val="22"/>
+              </w:rPr>
+              <w:t>acerca</w:t>
+            </w:r>
+            <w:r>
+              <w:rPr>
+                <w:rFonts w:ascii="Arial Unicode MS" w:eastAsia="Arial Unicode MS" w:hAnsi="Arial Unicode MS" w:cs="Arial Unicode MS"/>
+                <w:color w:val="000000"/>
+                <w:sz w:val="22"/>
+                <w:szCs w:val="22"/>
+              </w:rPr>
+              <w:t xml:space="preserve"> </w:t>
+            </w:r>
+            <w:r>
+              <w:rPr>
+                <w:rFonts w:ascii="Arial Unicode MS" w:eastAsia="Arial Unicode MS" w:hAnsi="Arial Unicode MS" w:cs="Arial Unicode MS"/>
+                <w:color w:val="000000"/>
+                <w:sz w:val="22"/>
+                <w:szCs w:val="22"/>
+              </w:rPr>
+              <w:t>d</w:t>
+            </w:r>
+            <w:r>
+              <w:rPr>
+                <w:rFonts w:ascii="Arial Unicode MS" w:eastAsia="Arial Unicode MS" w:hAnsi="Arial Unicode MS" w:cs="Arial Unicode MS"/>
+                <w:color w:val="000000"/>
+                <w:sz w:val="22"/>
+                <w:szCs w:val="22"/>
+              </w:rPr>
+              <w:t xml:space="preserve">el hecho de que las moléculas se mueven con mayor rapidez. A mayor temperatura, mayor velocidad y, también, más choques o encuentros entre las moléculas de reactivo A y B por unidad de tiempo. Los </w:t>
+            </w:r>
+            <w:r>
+              <w:rPr>
+                <w:rFonts w:ascii="Arial Unicode MS" w:eastAsia="Arial Unicode MS" w:hAnsi="Arial Unicode MS" w:cs="Arial Unicode MS"/>
+                <w:color w:val="000000"/>
+                <w:sz w:val="22"/>
+                <w:szCs w:val="22"/>
+              </w:rPr>
+              <w:t xml:space="preserve">estudiantes </w:t>
+            </w:r>
+            <w:r>
+              <w:rPr>
+                <w:rFonts w:ascii="Arial Unicode MS" w:eastAsia="Arial Unicode MS" w:hAnsi="Arial Unicode MS" w:cs="Arial Unicode MS"/>
+                <w:color w:val="000000"/>
+                <w:sz w:val="22"/>
+                <w:szCs w:val="22"/>
+              </w:rPr>
+              <w:t>debe</w:t>
+            </w:r>
+            <w:r>
+              <w:rPr>
+                <w:rFonts w:ascii="Arial Unicode MS" w:eastAsia="Arial Unicode MS" w:hAnsi="Arial Unicode MS" w:cs="Arial Unicode MS"/>
+                <w:color w:val="000000"/>
+                <w:sz w:val="22"/>
+                <w:szCs w:val="22"/>
+              </w:rPr>
+              <w:t xml:space="preserve">n </w:t>
+            </w:r>
+            <w:r>
+              <w:rPr>
+                <w:rFonts w:ascii="Arial Unicode MS" w:eastAsia="Arial Unicode MS" w:hAnsi="Arial Unicode MS" w:cs="Arial Unicode MS"/>
+                <w:color w:val="000000"/>
+                <w:sz w:val="22"/>
+                <w:szCs w:val="22"/>
+              </w:rPr>
+              <w:t xml:space="preserve">relacionar </w:t>
+            </w:r>
+            <w:r>
+              <w:rPr>
+                <w:rFonts w:ascii="Arial Unicode MS" w:eastAsia="Arial Unicode MS" w:hAnsi="Arial Unicode MS" w:cs="Arial Unicode MS"/>
+                <w:color w:val="000000"/>
+                <w:sz w:val="22"/>
+                <w:szCs w:val="22"/>
+              </w:rPr>
+              <w:t>que la reacción química se está acelerando y qu</w:t>
+            </w:r>
+            <w:r>
+              <w:rPr>
+                <w:rFonts w:ascii="Arial Unicode MS" w:eastAsia="Arial Unicode MS" w:hAnsi="Arial Unicode MS" w:cs="Arial Unicode MS"/>
+                <w:color w:val="000000"/>
+                <w:sz w:val="22"/>
+                <w:szCs w:val="22"/>
+              </w:rPr>
+              <w:t>e se está formando el producto.</w:t>
+            </w:r>
+          </w:p>
+          <w:p>
+            <w:pPr>
+              <w:spacing w:line="276" w:lineRule="auto"/>
+              <w:rPr>
+                <w:rFonts w:ascii="Arial Unicode MS" w:eastAsia="Arial Unicode MS" w:hAnsi="Arial Unicode MS" w:cs="Arial Unicode MS"/>
+                <w:color w:val="000000"/>
+                <w:sz w:val="22"/>
+                <w:szCs w:val="22"/>
+              </w:rPr>
+            </w:pPr>
+            <w:r>
+              <w:rPr>
+                <w:rFonts w:ascii="Arial Unicode MS" w:eastAsia="Arial Unicode MS" w:hAnsi="Arial Unicode MS" w:cs="Arial Unicode MS"/>
+                <w:color w:val="000000"/>
+                <w:sz w:val="22"/>
+                <w:szCs w:val="22"/>
+              </w:rPr>
+              <w:t>- Concepto de reactivo limitante</w:t>
+            </w:r>
+            <w:r>
+              <w:rPr>
+                <w:rFonts w:ascii="Arial Unicode MS" w:eastAsia="Arial Unicode MS" w:hAnsi="Arial Unicode MS" w:cs="Arial Unicode MS"/>
+                <w:color w:val="000000"/>
+                <w:sz w:val="22"/>
+                <w:szCs w:val="22"/>
+              </w:rPr>
+              <w:t>:</w:t>
+            </w:r>
+            <w:r>
+              <w:rPr>
+                <w:rFonts w:ascii="Arial Unicode MS" w:eastAsia="Arial Unicode MS" w:hAnsi="Arial Unicode MS" w:cs="Arial Unicode MS"/>
+                <w:color w:val="000000"/>
+                <w:sz w:val="22"/>
+                <w:szCs w:val="22"/>
+              </w:rPr>
+              <w:t xml:space="preserve"> </w:t>
+            </w:r>
+            <w:r>
+              <w:rPr>
+                <w:rFonts w:ascii="Arial Unicode MS" w:eastAsia="Arial Unicode MS" w:hAnsi="Arial Unicode MS" w:cs="Arial Unicode MS"/>
+                <w:color w:val="000000"/>
+                <w:sz w:val="22"/>
+                <w:szCs w:val="22"/>
+              </w:rPr>
+              <w:t>a</w:t>
+            </w:r>
+            <w:r>
+              <w:rPr>
+                <w:rFonts w:ascii="Arial Unicode MS" w:eastAsia="Arial Unicode MS" w:hAnsi="Arial Unicode MS" w:cs="Arial Unicode MS"/>
+                <w:color w:val="000000"/>
+                <w:sz w:val="22"/>
+                <w:szCs w:val="22"/>
+              </w:rPr>
+              <w:t xml:space="preserve">l </w:t>
+            </w:r>
+            <w:r>
+              <w:rPr>
+                <w:rFonts w:ascii="Arial Unicode MS" w:eastAsia="Arial Unicode MS" w:hAnsi="Arial Unicode MS" w:cs="Arial Unicode MS"/>
+                <w:color w:val="000000"/>
+                <w:sz w:val="22"/>
+                <w:szCs w:val="22"/>
+              </w:rPr>
+              <w:t>añadir moléculas de uno de los dos reactivos</w:t>
+            </w:r>
+            <w:r>
+              <w:rPr>
+                <w:rFonts w:ascii="Arial Unicode MS" w:eastAsia="Arial Unicode MS" w:hAnsi="Arial Unicode MS" w:cs="Arial Unicode MS"/>
+                <w:color w:val="000000"/>
+                <w:sz w:val="22"/>
+                <w:szCs w:val="22"/>
+              </w:rPr>
+              <w:t>,</w:t>
+            </w:r>
+            <w:r>
+              <w:rPr>
+                <w:rFonts w:ascii="Arial Unicode MS" w:eastAsia="Arial Unicode MS" w:hAnsi="Arial Unicode MS" w:cs="Arial Unicode MS"/>
+                <w:color w:val="000000"/>
+                <w:sz w:val="22"/>
+                <w:szCs w:val="22"/>
+              </w:rPr>
+              <w:t xml:space="preserve"> pero no del otro, debemos hacer que los estudiantes observen que no avanza la reacción por mucha cantidad </w:t>
+            </w:r>
+            <w:r>
+              <w:rPr>
+                <w:rFonts w:ascii="Arial Unicode MS" w:eastAsia="Arial Unicode MS" w:hAnsi="Arial Unicode MS" w:cs="Arial Unicode MS"/>
+                <w:color w:val="000000"/>
+                <w:sz w:val="22"/>
+                <w:szCs w:val="22"/>
+              </w:rPr>
+              <w:t>de reactivo A o B que añadamos.</w:t>
+            </w:r>
+          </w:p>
+          <w:p>
+            <w:pPr>
+              <w:spacing w:line="276" w:lineRule="auto"/>
+              <w:rPr>
+                <w:rFonts w:ascii="Arial Unicode MS" w:eastAsia="Arial Unicode MS" w:hAnsi="Arial Unicode MS" w:cs="Arial Unicode MS"/>
+                <w:color w:val="000000"/>
+                <w:sz w:val="22"/>
+                <w:szCs w:val="22"/>
+              </w:rPr>
+            </w:pPr>
+            <w:r>
+              <w:rPr>
+                <w:rFonts w:ascii="Arial Unicode MS" w:eastAsia="Arial Unicode MS" w:hAnsi="Arial Unicode MS" w:cs="Arial Unicode MS"/>
+                <w:color w:val="000000"/>
+                <w:sz w:val="22"/>
+                <w:szCs w:val="22"/>
+              </w:rPr>
+              <w:t>Después de la presentación</w:t>
+            </w:r>
+          </w:p>
+          <w:p>
+            <w:pPr>
+              <w:spacing w:line="276" w:lineRule="auto"/>
+              <w:rPr>
+                <w:rFonts w:ascii="Arial Unicode MS" w:eastAsia="Arial Unicode MS" w:hAnsi="Arial Unicode MS" w:cs="Arial Unicode MS"/>
+                <w:color w:val="000000"/>
+                <w:sz w:val="22"/>
+                <w:szCs w:val="22"/>
+              </w:rPr>
+            </w:pPr>
+            <w:r>
+              <w:rPr>
+                <w:rFonts w:ascii="Arial Unicode MS" w:eastAsia="Arial Unicode MS" w:hAnsi="Arial Unicode MS" w:cs="Arial Unicode MS"/>
+                <w:color w:val="000000"/>
+                <w:sz w:val="22"/>
+                <w:szCs w:val="22"/>
+              </w:rPr>
+              <w:t xml:space="preserve">Se debe hablar del concepto de estequiometría y, en concreto, de la de esta reacción, que es 1:1. La intención es que </w:t>
+            </w:r>
+            <w:r>
+              <w:rPr>
+                <w:rFonts w:ascii="Arial Unicode MS" w:eastAsia="Arial Unicode MS" w:hAnsi="Arial Unicode MS" w:cs="Arial Unicode MS"/>
+                <w:color w:val="000000"/>
+                <w:sz w:val="22"/>
+                <w:szCs w:val="22"/>
+              </w:rPr>
+              <w:t xml:space="preserve">los estudiantes </w:t>
+            </w:r>
+            <w:r>
+              <w:rPr>
+                <w:rFonts w:ascii="Arial Unicode MS" w:eastAsia="Arial Unicode MS" w:hAnsi="Arial Unicode MS" w:cs="Arial Unicode MS"/>
+                <w:color w:val="000000"/>
+                <w:sz w:val="22"/>
+                <w:szCs w:val="22"/>
+              </w:rPr>
+              <w:t>deduzca</w:t>
+            </w:r>
+            <w:r>
+              <w:rPr>
+                <w:rFonts w:ascii="Arial Unicode MS" w:eastAsia="Arial Unicode MS" w:hAnsi="Arial Unicode MS" w:cs="Arial Unicode MS"/>
+                <w:color w:val="000000"/>
+                <w:sz w:val="22"/>
+                <w:szCs w:val="22"/>
+              </w:rPr>
+              <w:t>n</w:t>
+            </w:r>
+            <w:r>
+              <w:rPr>
+                <w:rFonts w:ascii="Arial Unicode MS" w:eastAsia="Arial Unicode MS" w:hAnsi="Arial Unicode MS" w:cs="Arial Unicode MS"/>
+                <w:color w:val="000000"/>
+                <w:sz w:val="22"/>
+                <w:szCs w:val="22"/>
+              </w:rPr>
+              <w:t xml:space="preserve">, tras el uso del simulador, que la mayor velocidad de reacción se obtiene cuanto mayor es la temperatura y mayores </w:t>
+            </w:r>
+            <w:r>
+              <w:rPr>
+                <w:rFonts w:ascii="Arial Unicode MS" w:eastAsia="Arial Unicode MS" w:hAnsi="Arial Unicode MS" w:cs="Arial Unicode MS"/>
+                <w:color w:val="000000"/>
+                <w:sz w:val="22"/>
+                <w:szCs w:val="22"/>
+              </w:rPr>
+              <w:t>s</w:t>
+            </w:r>
+            <w:r>
+              <w:rPr>
+                <w:rFonts w:ascii="Arial Unicode MS" w:eastAsia="Arial Unicode MS" w:hAnsi="Arial Unicode MS" w:cs="Arial Unicode MS"/>
+                <w:color w:val="000000"/>
+                <w:sz w:val="22"/>
+                <w:szCs w:val="22"/>
+              </w:rPr>
+              <w:t>o</w:t>
+            </w:r>
+            <w:r>
+              <w:rPr>
+                <w:rFonts w:ascii="Arial Unicode MS" w:eastAsia="Arial Unicode MS" w:hAnsi="Arial Unicode MS" w:cs="Arial Unicode MS"/>
+                <w:color w:val="000000"/>
+                <w:sz w:val="22"/>
+                <w:szCs w:val="22"/>
+              </w:rPr>
+              <w:t xml:space="preserve">n </w:t>
+            </w:r>
+            <w:r>
+              <w:rPr>
+                <w:rFonts w:ascii="Arial Unicode MS" w:eastAsia="Arial Unicode MS" w:hAnsi="Arial Unicode MS" w:cs="Arial Unicode MS"/>
+                <w:color w:val="000000"/>
+                <w:sz w:val="22"/>
+                <w:szCs w:val="22"/>
+              </w:rPr>
+              <w:t xml:space="preserve">las cantidades de los </w:t>
+            </w:r>
+            <w:r>
+              <w:rPr>
+                <w:rFonts w:ascii="Arial Unicode MS" w:eastAsia="Arial Unicode MS" w:hAnsi="Arial Unicode MS" w:cs="Arial Unicode MS"/>
+                <w:color w:val="000000"/>
+                <w:sz w:val="22"/>
+                <w:szCs w:val="22"/>
+              </w:rPr>
+              <w:t>reactantes</w:t>
+            </w:r>
+            <w:r>
+              <w:rPr>
+                <w:rFonts w:ascii="Arial Unicode MS" w:eastAsia="Arial Unicode MS" w:hAnsi="Arial Unicode MS" w:cs="Arial Unicode MS"/>
+                <w:color w:val="000000"/>
+                <w:sz w:val="22"/>
+                <w:szCs w:val="22"/>
+              </w:rPr>
+              <w:t xml:space="preserve"> A y B, siemp</w:t>
+            </w:r>
+            <w:r>
+              <w:rPr>
+                <w:rFonts w:ascii="Arial Unicode MS" w:eastAsia="Arial Unicode MS" w:hAnsi="Arial Unicode MS" w:cs="Arial Unicode MS"/>
+                <w:color w:val="000000"/>
+                <w:sz w:val="22"/>
+                <w:szCs w:val="22"/>
+              </w:rPr>
+              <w:t xml:space="preserve">re y cuando estas estén </w:t>
+            </w:r>
+            <w:proofErr w:type="spellStart"/>
+            <w:r>
+              <w:rPr>
+                <w:rFonts w:ascii="Arial Unicode MS" w:eastAsia="Arial Unicode MS" w:hAnsi="Arial Unicode MS" w:cs="Arial Unicode MS"/>
                 <w:sz w:val="22"/>
                 <w:szCs w:val="22"/>
               </w:rPr>
               <w:lastRenderedPageBreak/>
-              <w:t>como:</w:t>
+              <w:t>equimoleculares</w:t>
+            </w:r>
+            <w:proofErr w:type="spellEnd"/>
+            <w:r>
+              <w:rPr>
+                <w:rFonts w:ascii="Arial Unicode MS" w:eastAsia="Arial Unicode MS" w:hAnsi="Arial Unicode MS" w:cs="Arial Unicode MS"/>
+                <w:sz w:val="22"/>
+                <w:szCs w:val="22"/>
+              </w:rPr>
+              <w:t>.</w:t>
+            </w:r>
+            <w:r>
+              <w:rPr>
+                <w:rFonts w:ascii="Arial Unicode MS" w:eastAsia="Arial Unicode MS" w:hAnsi="Arial Unicode MS" w:cs="Arial Unicode MS"/>
+                <w:color w:val="000000"/>
+                <w:sz w:val="22"/>
+                <w:szCs w:val="22"/>
+              </w:rPr>
+              <w:t xml:space="preserve"> Es importante, además, que se entienda que las reacciones químicas son dinámicas y variables</w:t>
+            </w:r>
+            <w:r>
+              <w:rPr>
+                <w:rFonts w:ascii="Arial Unicode MS" w:eastAsia="Arial Unicode MS" w:hAnsi="Arial Unicode MS" w:cs="Arial Unicode MS"/>
+                <w:color w:val="000000"/>
+                <w:sz w:val="22"/>
+                <w:szCs w:val="22"/>
+              </w:rPr>
+              <w:t>,</w:t>
+            </w:r>
+            <w:r>
+              <w:rPr>
+                <w:rFonts w:ascii="Arial Unicode MS" w:eastAsia="Arial Unicode MS" w:hAnsi="Arial Unicode MS" w:cs="Arial Unicode MS"/>
+                <w:color w:val="000000"/>
+                <w:sz w:val="22"/>
+                <w:szCs w:val="22"/>
+              </w:rPr>
+              <w:t xml:space="preserve"> según los factores internos o externos a ellas.</w:t>
             </w:r>
           </w:p>
           <w:p>
@@ -22809,28 +23325,137 @@
               <w:spacing w:line="276" w:lineRule="auto"/>
               <w:rPr>
                 <w:rFonts w:ascii="Arial Unicode MS" w:eastAsia="Arial Unicode MS" w:hAnsi="Arial Unicode MS" w:cs="Arial Unicode MS"/>
-                <w:color w:val="000000"/>
-                <w:sz w:val="22"/>
-                <w:szCs w:val="22"/>
-              </w:rPr>
-            </w:pPr>
-            <w:r>
-              <w:rPr>
-                <w:rFonts w:ascii="Arial Unicode MS" w:eastAsia="Arial Unicode MS" w:hAnsi="Arial Unicode MS" w:cs="Arial Unicode MS"/>
-                <w:color w:val="000000"/>
-                <w:sz w:val="22"/>
-                <w:szCs w:val="22"/>
-              </w:rPr>
-              <w:t>- El efecto cinético-molecular de la temperatura</w:t>
-            </w:r>
-            <w:r>
-              <w:rPr>
-                <w:rFonts w:ascii="Arial Unicode MS" w:eastAsia="Arial Unicode MS" w:hAnsi="Arial Unicode MS" w:cs="Arial Unicode MS"/>
-                <w:color w:val="000000"/>
-                <w:sz w:val="22"/>
-                <w:szCs w:val="22"/>
-              </w:rPr>
-              <w:t>:</w:t>
+                <w:b/>
+                <w:color w:val="000000"/>
+                <w:sz w:val="22"/>
+                <w:szCs w:val="22"/>
+              </w:rPr>
+            </w:pPr>
+            <w:r>
+              <w:rPr>
+                <w:rFonts w:ascii="Arial Unicode MS" w:eastAsia="Arial Unicode MS" w:hAnsi="Arial Unicode MS" w:cs="Arial Unicode MS"/>
+                <w:b/>
+                <w:color w:val="000000"/>
+                <w:sz w:val="22"/>
+                <w:szCs w:val="22"/>
+              </w:rPr>
+              <w:t>Ficha del estudiante</w:t>
+            </w:r>
+          </w:p>
+          <w:p>
+            <w:pPr>
+              <w:spacing w:line="276" w:lineRule="auto"/>
+              <w:rPr>
+                <w:rFonts w:ascii="Arial Unicode MS" w:eastAsia="Arial Unicode MS" w:hAnsi="Arial Unicode MS" w:cs="Arial Unicode MS"/>
+                <w:color w:val="000000"/>
+                <w:sz w:val="22"/>
+                <w:szCs w:val="22"/>
+              </w:rPr>
+            </w:pPr>
+            <w:r>
+              <w:rPr>
+                <w:rFonts w:ascii="Arial Unicode MS" w:eastAsia="Arial Unicode MS" w:hAnsi="Arial Unicode MS" w:cs="Arial Unicode MS"/>
+                <w:color w:val="000000"/>
+                <w:sz w:val="22"/>
+                <w:szCs w:val="22"/>
+              </w:rPr>
+              <w:t>Unas velocidades distintas</w:t>
+            </w:r>
+          </w:p>
+          <w:p>
+            <w:pPr>
+              <w:spacing w:line="276" w:lineRule="auto"/>
+              <w:rPr>
+                <w:rFonts w:ascii="Arial Unicode MS" w:eastAsia="Arial Unicode MS" w:hAnsi="Arial Unicode MS" w:cs="Arial Unicode MS"/>
+                <w:color w:val="000000"/>
+                <w:sz w:val="22"/>
+                <w:szCs w:val="22"/>
+              </w:rPr>
+            </w:pPr>
+            <w:r>
+              <w:rPr>
+                <w:rFonts w:ascii="Arial Unicode MS" w:eastAsia="Arial Unicode MS" w:hAnsi="Arial Unicode MS" w:cs="Arial Unicode MS"/>
+                <w:color w:val="000000"/>
+                <w:sz w:val="22"/>
+                <w:szCs w:val="22"/>
+              </w:rPr>
+              <w:t>La velocidad de las reacciones químicas, es decir, la cantidad de moléculas de producto o productos que se forman por unidad de tiempo, no es siempre la misma para una reacción química dada</w:t>
+            </w:r>
+            <w:r>
+              <w:rPr>
+                <w:rFonts w:ascii="Arial Unicode MS" w:eastAsia="Arial Unicode MS" w:hAnsi="Arial Unicode MS" w:cs="Arial Unicode MS"/>
+                <w:color w:val="000000"/>
+                <w:sz w:val="22"/>
+                <w:szCs w:val="22"/>
+              </w:rPr>
+              <w:t>,</w:t>
+            </w:r>
+            <w:r>
+              <w:rPr>
+                <w:rFonts w:ascii="Arial Unicode MS" w:eastAsia="Arial Unicode MS" w:hAnsi="Arial Unicode MS" w:cs="Arial Unicode MS"/>
+                <w:color w:val="000000"/>
+                <w:sz w:val="22"/>
+                <w:szCs w:val="22"/>
+              </w:rPr>
+              <w:t xml:space="preserve"> sino que </w:t>
+            </w:r>
+            <w:r>
+              <w:rPr>
+                <w:rFonts w:ascii="Arial Unicode MS" w:eastAsia="Arial Unicode MS" w:hAnsi="Arial Unicode MS" w:cs="Arial Unicode MS"/>
+                <w:color w:val="000000"/>
+                <w:sz w:val="22"/>
+                <w:szCs w:val="22"/>
+              </w:rPr>
+              <w:t>depende de diferentes factores.</w:t>
+            </w:r>
+          </w:p>
+          <w:p>
+            <w:pPr>
+              <w:spacing w:line="276" w:lineRule="auto"/>
+              <w:rPr>
+                <w:rFonts w:ascii="Arial Unicode MS" w:eastAsia="Arial Unicode MS" w:hAnsi="Arial Unicode MS" w:cs="Arial Unicode MS"/>
+                <w:color w:val="000000"/>
+                <w:sz w:val="22"/>
+                <w:szCs w:val="22"/>
+              </w:rPr>
+            </w:pPr>
+            <w:r>
+              <w:rPr>
+                <w:rFonts w:ascii="Arial Unicode MS" w:eastAsia="Arial Unicode MS" w:hAnsi="Arial Unicode MS" w:cs="Arial Unicode MS"/>
+                <w:color w:val="000000"/>
+                <w:sz w:val="22"/>
+                <w:szCs w:val="22"/>
+              </w:rPr>
+              <w:t>La temperatura</w:t>
+            </w:r>
+          </w:p>
+          <w:p>
+            <w:pPr>
+              <w:spacing w:line="276" w:lineRule="auto"/>
+              <w:rPr>
+                <w:rFonts w:ascii="Arial Unicode MS" w:eastAsia="Arial Unicode MS" w:hAnsi="Arial Unicode MS" w:cs="Arial Unicode MS"/>
+                <w:color w:val="000000"/>
+                <w:sz w:val="22"/>
+                <w:szCs w:val="22"/>
+              </w:rPr>
+            </w:pPr>
+            <w:r>
+              <w:rPr>
+                <w:rFonts w:ascii="Arial Unicode MS" w:eastAsia="Arial Unicode MS" w:hAnsi="Arial Unicode MS" w:cs="Arial Unicode MS"/>
+                <w:color w:val="000000"/>
+                <w:sz w:val="22"/>
+                <w:szCs w:val="22"/>
+              </w:rPr>
+              <w:t xml:space="preserve">Un factor importante es la temperatura. Al subir, aumenta la energía cinética, las moléculas se mueven más </w:t>
+            </w:r>
+            <w:r>
+              <w:rPr>
+                <w:rFonts w:ascii="Arial Unicode MS" w:eastAsia="Arial Unicode MS" w:hAnsi="Arial Unicode MS" w:cs="Arial Unicode MS"/>
+                <w:color w:val="000000"/>
+                <w:sz w:val="22"/>
+                <w:szCs w:val="22"/>
+              </w:rPr>
+              <w:t>rápido</w:t>
             </w:r>
             <w:r>
               <w:rPr>
@@ -22848,133 +23473,52 @@
                 <w:sz w:val="22"/>
                 <w:szCs w:val="22"/>
               </w:rPr>
-              <w:t>a</w:t>
-            </w:r>
-            <w:r>
-              <w:rPr>
-                <w:rFonts w:ascii="Arial Unicode MS" w:eastAsia="Arial Unicode MS" w:hAnsi="Arial Unicode MS" w:cs="Arial Unicode MS"/>
-                <w:color w:val="000000"/>
-                <w:sz w:val="22"/>
-                <w:szCs w:val="22"/>
-              </w:rPr>
-              <w:t xml:space="preserve">l </w:t>
-            </w:r>
-            <w:r>
-              <w:rPr>
-                <w:rFonts w:ascii="Arial Unicode MS" w:eastAsia="Arial Unicode MS" w:hAnsi="Arial Unicode MS" w:cs="Arial Unicode MS"/>
-                <w:color w:val="000000"/>
-                <w:sz w:val="22"/>
-                <w:szCs w:val="22"/>
-              </w:rPr>
-              <w:t xml:space="preserve">variar la temperatura, se debe llamar la atención de los </w:t>
-            </w:r>
-            <w:r>
-              <w:rPr>
-                <w:rFonts w:ascii="Arial Unicode MS" w:eastAsia="Arial Unicode MS" w:hAnsi="Arial Unicode MS" w:cs="Arial Unicode MS"/>
-                <w:color w:val="000000"/>
-                <w:sz w:val="22"/>
-                <w:szCs w:val="22"/>
-              </w:rPr>
-              <w:t>estudiantes</w:t>
-            </w:r>
-            <w:r>
-              <w:rPr>
-                <w:rFonts w:ascii="Arial Unicode MS" w:eastAsia="Arial Unicode MS" w:hAnsi="Arial Unicode MS" w:cs="Arial Unicode MS"/>
-                <w:color w:val="000000"/>
-                <w:sz w:val="22"/>
-                <w:szCs w:val="22"/>
-              </w:rPr>
-              <w:t xml:space="preserve"> </w:t>
-            </w:r>
-            <w:r>
-              <w:rPr>
-                <w:rFonts w:ascii="Arial Unicode MS" w:eastAsia="Arial Unicode MS" w:hAnsi="Arial Unicode MS" w:cs="Arial Unicode MS"/>
-                <w:color w:val="000000"/>
-                <w:sz w:val="22"/>
-                <w:szCs w:val="22"/>
-              </w:rPr>
-              <w:t>acerca</w:t>
-            </w:r>
-            <w:r>
-              <w:rPr>
-                <w:rFonts w:ascii="Arial Unicode MS" w:eastAsia="Arial Unicode MS" w:hAnsi="Arial Unicode MS" w:cs="Arial Unicode MS"/>
-                <w:color w:val="000000"/>
-                <w:sz w:val="22"/>
-                <w:szCs w:val="22"/>
-              </w:rPr>
-              <w:t xml:space="preserve"> </w:t>
-            </w:r>
-            <w:r>
-              <w:rPr>
-                <w:rFonts w:ascii="Arial Unicode MS" w:eastAsia="Arial Unicode MS" w:hAnsi="Arial Unicode MS" w:cs="Arial Unicode MS"/>
-                <w:color w:val="000000"/>
-                <w:sz w:val="22"/>
-                <w:szCs w:val="22"/>
-              </w:rPr>
-              <w:t>d</w:t>
-            </w:r>
-            <w:r>
-              <w:rPr>
-                <w:rFonts w:ascii="Arial Unicode MS" w:eastAsia="Arial Unicode MS" w:hAnsi="Arial Unicode MS" w:cs="Arial Unicode MS"/>
-                <w:color w:val="000000"/>
-                <w:sz w:val="22"/>
-                <w:szCs w:val="22"/>
-              </w:rPr>
-              <w:t xml:space="preserve">el hecho de que las moléculas se mueven con mayor rapidez. A mayor temperatura, mayor velocidad y, también, más choques o encuentros entre las moléculas de reactivo A y B por unidad de tiempo. Los </w:t>
-            </w:r>
-            <w:r>
-              <w:rPr>
-                <w:rFonts w:ascii="Arial Unicode MS" w:eastAsia="Arial Unicode MS" w:hAnsi="Arial Unicode MS" w:cs="Arial Unicode MS"/>
-                <w:color w:val="000000"/>
-                <w:sz w:val="22"/>
-                <w:szCs w:val="22"/>
-              </w:rPr>
-              <w:t xml:space="preserve">estudiantes </w:t>
-            </w:r>
-            <w:r>
-              <w:rPr>
-                <w:rFonts w:ascii="Arial Unicode MS" w:eastAsia="Arial Unicode MS" w:hAnsi="Arial Unicode MS" w:cs="Arial Unicode MS"/>
-                <w:color w:val="000000"/>
-                <w:sz w:val="22"/>
-                <w:szCs w:val="22"/>
-              </w:rPr>
-              <w:t>debe</w:t>
-            </w:r>
-            <w:r>
-              <w:rPr>
-                <w:rFonts w:ascii="Arial Unicode MS" w:eastAsia="Arial Unicode MS" w:hAnsi="Arial Unicode MS" w:cs="Arial Unicode MS"/>
-                <w:color w:val="000000"/>
-                <w:sz w:val="22"/>
-                <w:szCs w:val="22"/>
-              </w:rPr>
-              <w:t xml:space="preserve">n </w:t>
-            </w:r>
-            <w:r>
-              <w:rPr>
-                <w:rFonts w:ascii="Arial Unicode MS" w:eastAsia="Arial Unicode MS" w:hAnsi="Arial Unicode MS" w:cs="Arial Unicode MS"/>
-                <w:color w:val="000000"/>
-                <w:sz w:val="22"/>
-                <w:szCs w:val="22"/>
-              </w:rPr>
-              <w:t xml:space="preserve">relacionar </w:t>
-            </w:r>
-            <w:r>
-              <w:rPr>
-                <w:rFonts w:ascii="Arial Unicode MS" w:eastAsia="Arial Unicode MS" w:hAnsi="Arial Unicode MS" w:cs="Arial Unicode MS"/>
-                <w:color w:val="000000"/>
-                <w:sz w:val="22"/>
-                <w:szCs w:val="22"/>
-              </w:rPr>
-              <w:t>que la reacción química se está acelerando y qu</w:t>
-            </w:r>
-            <w:r>
-              <w:rPr>
-                <w:rFonts w:ascii="Arial Unicode MS" w:eastAsia="Arial Unicode MS" w:hAnsi="Arial Unicode MS" w:cs="Arial Unicode MS"/>
-                <w:color w:val="000000"/>
-                <w:sz w:val="22"/>
-                <w:szCs w:val="22"/>
-              </w:rPr>
-              <w:t>e se está formando el producto.</w:t>
+              <w:t>y el número de encuentros o choques entr</w:t>
+            </w:r>
+            <w:r>
+              <w:rPr>
+                <w:rFonts w:ascii="Arial Unicode MS" w:eastAsia="Arial Unicode MS" w:hAnsi="Arial Unicode MS" w:cs="Arial Unicode MS"/>
+                <w:color w:val="000000"/>
+                <w:sz w:val="22"/>
+                <w:szCs w:val="22"/>
+              </w:rPr>
+              <w:t>e las moléculas de los reactantes</w:t>
+            </w:r>
+            <w:r>
+              <w:rPr>
+                <w:rFonts w:ascii="Arial Unicode MS" w:eastAsia="Arial Unicode MS" w:hAnsi="Arial Unicode MS" w:cs="Arial Unicode MS"/>
+                <w:color w:val="000000"/>
+                <w:sz w:val="22"/>
+                <w:szCs w:val="22"/>
+              </w:rPr>
+              <w:t xml:space="preserve"> será mayor</w:t>
+            </w:r>
+            <w:r>
+              <w:rPr>
+                <w:rFonts w:ascii="Arial Unicode MS" w:eastAsia="Arial Unicode MS" w:hAnsi="Arial Unicode MS" w:cs="Arial Unicode MS"/>
+                <w:color w:val="000000"/>
+                <w:sz w:val="22"/>
+                <w:szCs w:val="22"/>
+              </w:rPr>
+              <w:t>,</w:t>
+            </w:r>
+            <w:r>
+              <w:rPr>
+                <w:rFonts w:ascii="Arial Unicode MS" w:eastAsia="Arial Unicode MS" w:hAnsi="Arial Unicode MS" w:cs="Arial Unicode MS"/>
+                <w:color w:val="000000"/>
+                <w:sz w:val="22"/>
+                <w:szCs w:val="22"/>
+              </w:rPr>
+              <w:t xml:space="preserve"> p</w:t>
+            </w:r>
+            <w:r>
+              <w:rPr>
+                <w:rFonts w:ascii="Arial Unicode MS" w:eastAsia="Arial Unicode MS" w:hAnsi="Arial Unicode MS" w:cs="Arial Unicode MS"/>
+                <w:color w:val="000000"/>
+                <w:sz w:val="22"/>
+                <w:szCs w:val="22"/>
+              </w:rPr>
+              <w:t>or lo tanto, aumentará la velocidad de reacción, de formación de producto. Además, algunas reacciones necesitan el aporte de una energía de activación para que se den, como es el caso de la combustión.</w:t>
             </w:r>
           </w:p>
           <w:p>
@@ -22987,87 +23531,6 @@
                 <w:szCs w:val="22"/>
               </w:rPr>
             </w:pPr>
-            <w:r>
-              <w:rPr>
-                <w:rFonts w:ascii="Arial Unicode MS" w:eastAsia="Arial Unicode MS" w:hAnsi="Arial Unicode MS" w:cs="Arial Unicode MS"/>
-                <w:color w:val="000000"/>
-                <w:sz w:val="22"/>
-                <w:szCs w:val="22"/>
-              </w:rPr>
-              <w:t>- Concepto de reactivo limitante</w:t>
-            </w:r>
-            <w:r>
-              <w:rPr>
-                <w:rFonts w:ascii="Arial Unicode MS" w:eastAsia="Arial Unicode MS" w:hAnsi="Arial Unicode MS" w:cs="Arial Unicode MS"/>
-                <w:color w:val="000000"/>
-                <w:sz w:val="22"/>
-                <w:szCs w:val="22"/>
-              </w:rPr>
-              <w:t>:</w:t>
-            </w:r>
-            <w:r>
-              <w:rPr>
-                <w:rFonts w:ascii="Arial Unicode MS" w:eastAsia="Arial Unicode MS" w:hAnsi="Arial Unicode MS" w:cs="Arial Unicode MS"/>
-                <w:color w:val="000000"/>
-                <w:sz w:val="22"/>
-                <w:szCs w:val="22"/>
-              </w:rPr>
-              <w:t xml:space="preserve"> </w:t>
-            </w:r>
-            <w:r>
-              <w:rPr>
-                <w:rFonts w:ascii="Arial Unicode MS" w:eastAsia="Arial Unicode MS" w:hAnsi="Arial Unicode MS" w:cs="Arial Unicode MS"/>
-                <w:color w:val="000000"/>
-                <w:sz w:val="22"/>
-                <w:szCs w:val="22"/>
-              </w:rPr>
-              <w:t>a</w:t>
-            </w:r>
-            <w:r>
-              <w:rPr>
-                <w:rFonts w:ascii="Arial Unicode MS" w:eastAsia="Arial Unicode MS" w:hAnsi="Arial Unicode MS" w:cs="Arial Unicode MS"/>
-                <w:color w:val="000000"/>
-                <w:sz w:val="22"/>
-                <w:szCs w:val="22"/>
-              </w:rPr>
-              <w:t xml:space="preserve">l </w:t>
-            </w:r>
-            <w:r>
-              <w:rPr>
-                <w:rFonts w:ascii="Arial Unicode MS" w:eastAsia="Arial Unicode MS" w:hAnsi="Arial Unicode MS" w:cs="Arial Unicode MS"/>
-                <w:color w:val="000000"/>
-                <w:sz w:val="22"/>
-                <w:szCs w:val="22"/>
-              </w:rPr>
-              <w:t>añadir moléculas de uno de los dos reactivos</w:t>
-            </w:r>
-            <w:r>
-              <w:rPr>
-                <w:rFonts w:ascii="Arial Unicode MS" w:eastAsia="Arial Unicode MS" w:hAnsi="Arial Unicode MS" w:cs="Arial Unicode MS"/>
-                <w:color w:val="000000"/>
-                <w:sz w:val="22"/>
-                <w:szCs w:val="22"/>
-              </w:rPr>
-              <w:t>,</w:t>
-            </w:r>
-            <w:r>
-              <w:rPr>
-                <w:rFonts w:ascii="Arial Unicode MS" w:eastAsia="Arial Unicode MS" w:hAnsi="Arial Unicode MS" w:cs="Arial Unicode MS"/>
-                <w:color w:val="000000"/>
-                <w:sz w:val="22"/>
-                <w:szCs w:val="22"/>
-              </w:rPr>
-              <w:t xml:space="preserve"> pero no del otro, debemos hacer que los estudiantes observen que no avanza la reacción por mucha cantidad </w:t>
-            </w:r>
-            <w:r>
-              <w:rPr>
-                <w:rFonts w:ascii="Arial Unicode MS" w:eastAsia="Arial Unicode MS" w:hAnsi="Arial Unicode MS" w:cs="Arial Unicode MS"/>
-                <w:color w:val="000000"/>
-                <w:sz w:val="22"/>
-                <w:szCs w:val="22"/>
-              </w:rPr>
-              <w:t>de reactivo A o B que añadamos.</w:t>
-            </w:r>
           </w:p>
           <w:p>
             <w:pPr>
@@ -23086,7 +23549,7 @@
                 <w:sz w:val="22"/>
                 <w:szCs w:val="22"/>
               </w:rPr>
-              <w:t>Después de la presentación</w:t>
+              <w:t>La cantidad de moléculas</w:t>
             </w:r>
           </w:p>
           <w:p>
@@ -23099,220 +23562,25 @@
                 <w:szCs w:val="22"/>
               </w:rPr>
             </w:pPr>
-            <w:r>
-              <w:rPr>
-                <w:rFonts w:ascii="Arial Unicode MS" w:eastAsia="Arial Unicode MS" w:hAnsi="Arial Unicode MS" w:cs="Arial Unicode MS"/>
-                <w:color w:val="000000"/>
-                <w:sz w:val="22"/>
-                <w:szCs w:val="22"/>
-              </w:rPr>
-              <w:t xml:space="preserve">Se debe hablar del concepto de estequiometría y, en concreto, de la de esta reacción, que es 1:1. La intención es que </w:t>
-            </w:r>
-            <w:r>
-              <w:rPr>
-                <w:rFonts w:ascii="Arial Unicode MS" w:eastAsia="Arial Unicode MS" w:hAnsi="Arial Unicode MS" w:cs="Arial Unicode MS"/>
-                <w:color w:val="000000"/>
-                <w:sz w:val="22"/>
-                <w:szCs w:val="22"/>
-              </w:rPr>
-              <w:t xml:space="preserve">los estudiantes </w:t>
-            </w:r>
-            <w:r>
-              <w:rPr>
-                <w:rFonts w:ascii="Arial Unicode MS" w:eastAsia="Arial Unicode MS" w:hAnsi="Arial Unicode MS" w:cs="Arial Unicode MS"/>
-                <w:color w:val="000000"/>
-                <w:sz w:val="22"/>
-                <w:szCs w:val="22"/>
-              </w:rPr>
-              <w:t>deduzca</w:t>
-            </w:r>
-            <w:r>
-              <w:rPr>
-                <w:rFonts w:ascii="Arial Unicode MS" w:eastAsia="Arial Unicode MS" w:hAnsi="Arial Unicode MS" w:cs="Arial Unicode MS"/>
-                <w:color w:val="000000"/>
-                <w:sz w:val="22"/>
-                <w:szCs w:val="22"/>
-              </w:rPr>
-              <w:t>n</w:t>
-            </w:r>
-            <w:r>
-              <w:rPr>
-                <w:rFonts w:ascii="Arial Unicode MS" w:eastAsia="Arial Unicode MS" w:hAnsi="Arial Unicode MS" w:cs="Arial Unicode MS"/>
-                <w:color w:val="000000"/>
-                <w:sz w:val="22"/>
-                <w:szCs w:val="22"/>
-              </w:rPr>
-              <w:t xml:space="preserve">, tras el uso del simulador, que la mayor velocidad de reacción se obtiene cuanto mayor es la temperatura y mayores </w:t>
-            </w:r>
-            <w:r>
-              <w:rPr>
-                <w:rFonts w:ascii="Arial Unicode MS" w:eastAsia="Arial Unicode MS" w:hAnsi="Arial Unicode MS" w:cs="Arial Unicode MS"/>
-                <w:color w:val="000000"/>
-                <w:sz w:val="22"/>
-                <w:szCs w:val="22"/>
-              </w:rPr>
-              <w:t>s</w:t>
-            </w:r>
-            <w:r>
-              <w:rPr>
-                <w:rFonts w:ascii="Arial Unicode MS" w:eastAsia="Arial Unicode MS" w:hAnsi="Arial Unicode MS" w:cs="Arial Unicode MS"/>
-                <w:color w:val="000000"/>
-                <w:sz w:val="22"/>
-                <w:szCs w:val="22"/>
-              </w:rPr>
-              <w:t>o</w:t>
-            </w:r>
-            <w:r>
-              <w:rPr>
-                <w:rFonts w:ascii="Arial Unicode MS" w:eastAsia="Arial Unicode MS" w:hAnsi="Arial Unicode MS" w:cs="Arial Unicode MS"/>
-                <w:color w:val="000000"/>
-                <w:sz w:val="22"/>
-                <w:szCs w:val="22"/>
-              </w:rPr>
-              <w:t xml:space="preserve">n </w:t>
-            </w:r>
-            <w:r>
-              <w:rPr>
-                <w:rFonts w:ascii="Arial Unicode MS" w:eastAsia="Arial Unicode MS" w:hAnsi="Arial Unicode MS" w:cs="Arial Unicode MS"/>
-                <w:color w:val="000000"/>
-                <w:sz w:val="22"/>
-                <w:szCs w:val="22"/>
-              </w:rPr>
-              <w:t xml:space="preserve">las cantidades de los </w:t>
-            </w:r>
-            <w:r>
-              <w:rPr>
-                <w:rFonts w:ascii="Arial Unicode MS" w:eastAsia="Arial Unicode MS" w:hAnsi="Arial Unicode MS" w:cs="Arial Unicode MS"/>
-                <w:color w:val="000000"/>
-                <w:sz w:val="22"/>
-                <w:szCs w:val="22"/>
-              </w:rPr>
-              <w:t>reactantes</w:t>
-            </w:r>
-            <w:r>
-              <w:rPr>
-                <w:rFonts w:ascii="Arial Unicode MS" w:eastAsia="Arial Unicode MS" w:hAnsi="Arial Unicode MS" w:cs="Arial Unicode MS"/>
-                <w:color w:val="000000"/>
-                <w:sz w:val="22"/>
-                <w:szCs w:val="22"/>
-              </w:rPr>
-              <w:t xml:space="preserve"> A y B, siemp</w:t>
-            </w:r>
-            <w:r>
-              <w:rPr>
-                <w:rFonts w:ascii="Arial Unicode MS" w:eastAsia="Arial Unicode MS" w:hAnsi="Arial Unicode MS" w:cs="Arial Unicode MS"/>
-                <w:color w:val="000000"/>
-                <w:sz w:val="22"/>
-                <w:szCs w:val="22"/>
-              </w:rPr>
-              <w:t xml:space="preserve">re y cuando estas estén </w:t>
-            </w:r>
-            <w:proofErr w:type="spellStart"/>
-            <w:r>
-              <w:rPr>
-                <w:rFonts w:ascii="Arial Unicode MS" w:eastAsia="Arial Unicode MS" w:hAnsi="Arial Unicode MS" w:cs="Arial Unicode MS"/>
-                <w:sz w:val="22"/>
-                <w:szCs w:val="22"/>
-              </w:rPr>
-              <w:t>equimoleculares</w:t>
-            </w:r>
-            <w:proofErr w:type="spellEnd"/>
-            <w:r>
-              <w:rPr>
-                <w:rFonts w:ascii="Arial Unicode MS" w:eastAsia="Arial Unicode MS" w:hAnsi="Arial Unicode MS" w:cs="Arial Unicode MS"/>
-                <w:sz w:val="22"/>
-                <w:szCs w:val="22"/>
-              </w:rPr>
-              <w:t>.</w:t>
-            </w:r>
-            <w:r>
-              <w:rPr>
-                <w:rFonts w:ascii="Arial Unicode MS" w:eastAsia="Arial Unicode MS" w:hAnsi="Arial Unicode MS" w:cs="Arial Unicode MS"/>
-                <w:color w:val="000000"/>
-                <w:sz w:val="22"/>
-                <w:szCs w:val="22"/>
-              </w:rPr>
-              <w:t xml:space="preserve"> Es importante, además, que se entienda que las reacciones químicas son dinámicas y variables</w:t>
-            </w:r>
-            <w:r>
-              <w:rPr>
-                <w:rFonts w:ascii="Arial Unicode MS" w:eastAsia="Arial Unicode MS" w:hAnsi="Arial Unicode MS" w:cs="Arial Unicode MS"/>
-                <w:color w:val="000000"/>
-                <w:sz w:val="22"/>
-                <w:szCs w:val="22"/>
-              </w:rPr>
-              <w:t>,</w:t>
-            </w:r>
-            <w:r>
-              <w:rPr>
-                <w:rFonts w:ascii="Arial Unicode MS" w:eastAsia="Arial Unicode MS" w:hAnsi="Arial Unicode MS" w:cs="Arial Unicode MS"/>
-                <w:color w:val="000000"/>
-                <w:sz w:val="22"/>
-                <w:szCs w:val="22"/>
-              </w:rPr>
-              <w:t xml:space="preserve"> según los factores internos o externos a ellas.</w:t>
-            </w:r>
           </w:p>
           <w:p>
             <w:pPr>
               <w:spacing w:line="276" w:lineRule="auto"/>
               <w:rPr>
                 <w:rFonts w:ascii="Arial Unicode MS" w:eastAsia="Arial Unicode MS" w:hAnsi="Arial Unicode MS" w:cs="Arial Unicode MS"/>
-                <w:b/>
-                <w:color w:val="000000"/>
-                <w:sz w:val="22"/>
-                <w:szCs w:val="22"/>
-              </w:rPr>
-            </w:pPr>
-            <w:r>
-              <w:rPr>
-                <w:rFonts w:ascii="Arial Unicode MS" w:eastAsia="Arial Unicode MS" w:hAnsi="Arial Unicode MS" w:cs="Arial Unicode MS"/>
-                <w:b/>
-                <w:color w:val="000000"/>
-                <w:sz w:val="22"/>
-                <w:szCs w:val="22"/>
-              </w:rPr>
-              <w:t>Ficha del estudiante</w:t>
-            </w:r>
-          </w:p>
-          <w:p>
-            <w:pPr>
-              <w:spacing w:line="276" w:lineRule="auto"/>
-              <w:rPr>
-                <w:rFonts w:ascii="Arial Unicode MS" w:eastAsia="Arial Unicode MS" w:hAnsi="Arial Unicode MS" w:cs="Arial Unicode MS"/>
-                <w:color w:val="000000"/>
-                <w:sz w:val="22"/>
-                <w:szCs w:val="22"/>
-              </w:rPr>
-            </w:pPr>
-            <w:r>
-              <w:rPr>
-                <w:rFonts w:ascii="Arial Unicode MS" w:eastAsia="Arial Unicode MS" w:hAnsi="Arial Unicode MS" w:cs="Arial Unicode MS"/>
-                <w:color w:val="000000"/>
-                <w:sz w:val="22"/>
-                <w:szCs w:val="22"/>
-              </w:rPr>
-              <w:t>Unas velocidades distintas</w:t>
-            </w:r>
-          </w:p>
-          <w:p>
-            <w:pPr>
-              <w:spacing w:line="276" w:lineRule="auto"/>
-              <w:rPr>
-                <w:rFonts w:ascii="Arial Unicode MS" w:eastAsia="Arial Unicode MS" w:hAnsi="Arial Unicode MS" w:cs="Arial Unicode MS"/>
-                <w:color w:val="000000"/>
-                <w:sz w:val="22"/>
-                <w:szCs w:val="22"/>
-              </w:rPr>
-            </w:pPr>
-            <w:r>
-              <w:rPr>
-                <w:rFonts w:ascii="Arial Unicode MS" w:eastAsia="Arial Unicode MS" w:hAnsi="Arial Unicode MS" w:cs="Arial Unicode MS"/>
-                <w:color w:val="000000"/>
-                <w:sz w:val="22"/>
-                <w:szCs w:val="22"/>
-              </w:rPr>
-              <w:t xml:space="preserve">La velocidad de las reacciones químicas, es decir, la cantidad de </w:t>
+                <w:color w:val="000000"/>
+                <w:sz w:val="22"/>
+                <w:szCs w:val="22"/>
+              </w:rPr>
+            </w:pPr>
+            <w:r>
+              <w:rPr>
+                <w:rFonts w:ascii="Arial Unicode MS" w:eastAsia="Arial Unicode MS" w:hAnsi="Arial Unicode MS" w:cs="Arial Unicode MS"/>
+                <w:color w:val="000000"/>
+                <w:sz w:val="22"/>
+                <w:szCs w:val="22"/>
+              </w:rPr>
+              <w:t xml:space="preserve">Otro factor decisivo es la cantidad de moléculas de reactivos que tenemos y su proporción. Imagina que tenemos una reacción en la cual intervienen dos reactivos y su estequiometría o relación de </w:t>
             </w:r>
             <w:r>
               <w:rPr>
@@ -23322,208 +23590,7 @@
                 <w:szCs w:val="22"/>
               </w:rPr>
               <w:lastRenderedPageBreak/>
-              <w:t>moléculas de producto o productos que se forman por unidad de tiempo, no es siempre la misma para una reacción química dada</w:t>
-            </w:r>
-            <w:r>
-              <w:rPr>
-                <w:rFonts w:ascii="Arial Unicode MS" w:eastAsia="Arial Unicode MS" w:hAnsi="Arial Unicode MS" w:cs="Arial Unicode MS"/>
-                <w:color w:val="000000"/>
-                <w:sz w:val="22"/>
-                <w:szCs w:val="22"/>
-              </w:rPr>
-              <w:t>,</w:t>
-            </w:r>
-            <w:r>
-              <w:rPr>
-                <w:rFonts w:ascii="Arial Unicode MS" w:eastAsia="Arial Unicode MS" w:hAnsi="Arial Unicode MS" w:cs="Arial Unicode MS"/>
-                <w:color w:val="000000"/>
-                <w:sz w:val="22"/>
-                <w:szCs w:val="22"/>
-              </w:rPr>
-              <w:t xml:space="preserve"> sino que </w:t>
-            </w:r>
-            <w:r>
-              <w:rPr>
-                <w:rFonts w:ascii="Arial Unicode MS" w:eastAsia="Arial Unicode MS" w:hAnsi="Arial Unicode MS" w:cs="Arial Unicode MS"/>
-                <w:color w:val="000000"/>
-                <w:sz w:val="22"/>
-                <w:szCs w:val="22"/>
-              </w:rPr>
-              <w:t>depende de diferentes factores.</w:t>
-            </w:r>
-          </w:p>
-          <w:p>
-            <w:pPr>
-              <w:spacing w:line="276" w:lineRule="auto"/>
-              <w:rPr>
-                <w:rFonts w:ascii="Arial Unicode MS" w:eastAsia="Arial Unicode MS" w:hAnsi="Arial Unicode MS" w:cs="Arial Unicode MS"/>
-                <w:color w:val="000000"/>
-                <w:sz w:val="22"/>
-                <w:szCs w:val="22"/>
-              </w:rPr>
-            </w:pPr>
-            <w:r>
-              <w:rPr>
-                <w:rFonts w:ascii="Arial Unicode MS" w:eastAsia="Arial Unicode MS" w:hAnsi="Arial Unicode MS" w:cs="Arial Unicode MS"/>
-                <w:color w:val="000000"/>
-                <w:sz w:val="22"/>
-                <w:szCs w:val="22"/>
-              </w:rPr>
-              <w:t>La temperatura</w:t>
-            </w:r>
-          </w:p>
-          <w:p>
-            <w:pPr>
-              <w:spacing w:line="276" w:lineRule="auto"/>
-              <w:rPr>
-                <w:rFonts w:ascii="Arial Unicode MS" w:eastAsia="Arial Unicode MS" w:hAnsi="Arial Unicode MS" w:cs="Arial Unicode MS"/>
-                <w:color w:val="000000"/>
-                <w:sz w:val="22"/>
-                <w:szCs w:val="22"/>
-              </w:rPr>
-            </w:pPr>
-            <w:r>
-              <w:rPr>
-                <w:rFonts w:ascii="Arial Unicode MS" w:eastAsia="Arial Unicode MS" w:hAnsi="Arial Unicode MS" w:cs="Arial Unicode MS"/>
-                <w:color w:val="000000"/>
-                <w:sz w:val="22"/>
-                <w:szCs w:val="22"/>
-              </w:rPr>
-              <w:t xml:space="preserve">Un factor importante es la temperatura. Al subir, aumenta la energía cinética, las moléculas se mueven más </w:t>
-            </w:r>
-            <w:r>
-              <w:rPr>
-                <w:rFonts w:ascii="Arial Unicode MS" w:eastAsia="Arial Unicode MS" w:hAnsi="Arial Unicode MS" w:cs="Arial Unicode MS"/>
-                <w:color w:val="000000"/>
-                <w:sz w:val="22"/>
-                <w:szCs w:val="22"/>
-              </w:rPr>
-              <w:t>rápido</w:t>
-            </w:r>
-            <w:r>
-              <w:rPr>
-                <w:rFonts w:ascii="Arial Unicode MS" w:eastAsia="Arial Unicode MS" w:hAnsi="Arial Unicode MS" w:cs="Arial Unicode MS"/>
-                <w:color w:val="000000"/>
-                <w:sz w:val="22"/>
-                <w:szCs w:val="22"/>
-              </w:rPr>
-              <w:t xml:space="preserve"> </w:t>
-            </w:r>
-            <w:r>
-              <w:rPr>
-                <w:rFonts w:ascii="Arial Unicode MS" w:eastAsia="Arial Unicode MS" w:hAnsi="Arial Unicode MS" w:cs="Arial Unicode MS"/>
-                <w:color w:val="000000"/>
-                <w:sz w:val="22"/>
-                <w:szCs w:val="22"/>
-              </w:rPr>
-              <w:t>y el número de encuentros o choques entr</w:t>
-            </w:r>
-            <w:r>
-              <w:rPr>
-                <w:rFonts w:ascii="Arial Unicode MS" w:eastAsia="Arial Unicode MS" w:hAnsi="Arial Unicode MS" w:cs="Arial Unicode MS"/>
-                <w:color w:val="000000"/>
-                <w:sz w:val="22"/>
-                <w:szCs w:val="22"/>
-              </w:rPr>
-              <w:t>e las moléculas de los reactantes</w:t>
-            </w:r>
-            <w:r>
-              <w:rPr>
-                <w:rFonts w:ascii="Arial Unicode MS" w:eastAsia="Arial Unicode MS" w:hAnsi="Arial Unicode MS" w:cs="Arial Unicode MS"/>
-                <w:color w:val="000000"/>
-                <w:sz w:val="22"/>
-                <w:szCs w:val="22"/>
-              </w:rPr>
-              <w:t xml:space="preserve"> será mayor</w:t>
-            </w:r>
-            <w:r>
-              <w:rPr>
-                <w:rFonts w:ascii="Arial Unicode MS" w:eastAsia="Arial Unicode MS" w:hAnsi="Arial Unicode MS" w:cs="Arial Unicode MS"/>
-                <w:color w:val="000000"/>
-                <w:sz w:val="22"/>
-                <w:szCs w:val="22"/>
-              </w:rPr>
-              <w:t>,</w:t>
-            </w:r>
-            <w:r>
-              <w:rPr>
-                <w:rFonts w:ascii="Arial Unicode MS" w:eastAsia="Arial Unicode MS" w:hAnsi="Arial Unicode MS" w:cs="Arial Unicode MS"/>
-                <w:color w:val="000000"/>
-                <w:sz w:val="22"/>
-                <w:szCs w:val="22"/>
-              </w:rPr>
-              <w:t xml:space="preserve"> p</w:t>
-            </w:r>
-            <w:r>
-              <w:rPr>
-                <w:rFonts w:ascii="Arial Unicode MS" w:eastAsia="Arial Unicode MS" w:hAnsi="Arial Unicode MS" w:cs="Arial Unicode MS"/>
-                <w:color w:val="000000"/>
-                <w:sz w:val="22"/>
-                <w:szCs w:val="22"/>
-              </w:rPr>
-              <w:t>or lo tanto, aumentará la velocidad de reacción, de formación de producto. Además, algunas reacciones necesitan el aporte de una energía de activación para que se den, como es el caso de la combustión.</w:t>
-            </w:r>
-          </w:p>
-          <w:p>
-            <w:pPr>
-              <w:spacing w:line="276" w:lineRule="auto"/>
-              <w:rPr>
-                <w:rFonts w:ascii="Arial Unicode MS" w:eastAsia="Arial Unicode MS" w:hAnsi="Arial Unicode MS" w:cs="Arial Unicode MS"/>
-                <w:color w:val="000000"/>
-                <w:sz w:val="22"/>
-                <w:szCs w:val="22"/>
-              </w:rPr>
-            </w:pPr>
-          </w:p>
-          <w:p>
-            <w:pPr>
-              <w:spacing w:line="276" w:lineRule="auto"/>
-              <w:rPr>
-                <w:rFonts w:ascii="Arial Unicode MS" w:eastAsia="Arial Unicode MS" w:hAnsi="Arial Unicode MS" w:cs="Arial Unicode MS"/>
-                <w:color w:val="000000"/>
-                <w:sz w:val="22"/>
-                <w:szCs w:val="22"/>
-              </w:rPr>
-            </w:pPr>
-            <w:r>
-              <w:rPr>
-                <w:rFonts w:ascii="Arial Unicode MS" w:eastAsia="Arial Unicode MS" w:hAnsi="Arial Unicode MS" w:cs="Arial Unicode MS"/>
-                <w:color w:val="000000"/>
-                <w:sz w:val="22"/>
-                <w:szCs w:val="22"/>
-              </w:rPr>
-              <w:t>La cantidad de moléculas</w:t>
-            </w:r>
-          </w:p>
-          <w:p>
-            <w:pPr>
-              <w:spacing w:line="276" w:lineRule="auto"/>
-              <w:rPr>
-                <w:rFonts w:ascii="Arial Unicode MS" w:eastAsia="Arial Unicode MS" w:hAnsi="Arial Unicode MS" w:cs="Arial Unicode MS"/>
-                <w:color w:val="000000"/>
-                <w:sz w:val="22"/>
-                <w:szCs w:val="22"/>
-              </w:rPr>
-            </w:pPr>
-          </w:p>
-          <w:p>
-            <w:pPr>
-              <w:spacing w:line="276" w:lineRule="auto"/>
-              <w:rPr>
-                <w:rFonts w:ascii="Arial Unicode MS" w:eastAsia="Arial Unicode MS" w:hAnsi="Arial Unicode MS" w:cs="Arial Unicode MS"/>
-                <w:color w:val="000000"/>
-                <w:sz w:val="22"/>
-                <w:szCs w:val="22"/>
-              </w:rPr>
-            </w:pPr>
-            <w:r>
-              <w:rPr>
-                <w:rFonts w:ascii="Arial Unicode MS" w:eastAsia="Arial Unicode MS" w:hAnsi="Arial Unicode MS" w:cs="Arial Unicode MS"/>
-                <w:color w:val="000000"/>
-                <w:sz w:val="22"/>
-                <w:szCs w:val="22"/>
-              </w:rPr>
-              <w:t>Otro factor decisivo es la cantidad de moléculas de reactivos que tenemos y su proporción. Imagina que tenemos una reacción en la cual intervienen dos reactivos y su estequiometría o relación de reacción es de 2:1. Si escribimos su ecuación química sería:</w:t>
+              <w:t>reacción es de 2:1. Si escribimos su ecuación química sería:</w:t>
             </w:r>
           </w:p>
           <w:p>
@@ -23600,17 +23667,7 @@
                 <w:sz w:val="22"/>
                 <w:szCs w:val="22"/>
               </w:rPr>
-              <w:t xml:space="preserve"> tampoco sucedería nada, ya que son necesarias 2 moléculas de B por cada molécula de A para que se dé la reacción. </w:t>
-            </w:r>
-            <w:r>
-              <w:rPr>
-                <w:rFonts w:ascii="Arial Unicode MS" w:eastAsia="Arial Unicode MS" w:hAnsi="Arial Unicode MS" w:cs="Arial Unicode MS"/>
-                <w:color w:val="000000"/>
-                <w:sz w:val="22"/>
-                <w:szCs w:val="22"/>
-              </w:rPr>
-              <w:lastRenderedPageBreak/>
-              <w:t>Así, si tuviésemos 10 moléculas de A y 15 de B, solo reaccionarían 7 moléculas de A con 14 moléculas de B para formar 7 moléculas de producto AB2 y quedarían sin reaccionar 3 moléculas de A y una de B. Aquí, el reactivo que impide que siga la reacción es B, ya que</w:t>
+              <w:t xml:space="preserve"> tampoco sucedería nada, ya que son necesarias 2 moléculas de B por cada molécula de A para que se dé la reacción. Así, si tuviésemos 10 moléculas de A y 15 de B, solo reaccionarían 7 moléculas de A con 14 moléculas de B para formar 7 moléculas de producto AB2 y quedarían sin reaccionar 3 moléculas de A y una de B. Aquí, el reactivo que impide que siga la reacción es B, ya que</w:t>
             </w:r>
             <w:r>
               <w:rPr>
@@ -23831,7 +23888,17 @@
                 <w:sz w:val="22"/>
                 <w:szCs w:val="22"/>
               </w:rPr>
-              <w:t xml:space="preserve">], para trabajar la conservación de la masa, el concepto de reactivo limitante y el concepto de estequiometría de una reacción química. Entra en </w:t>
+              <w:t xml:space="preserve">], para trabajar la conservación de la masa, el concepto de reactivo limitante y el </w:t>
+            </w:r>
+            <w:r>
+              <w:rPr>
+                <w:rFonts w:ascii="Arial Unicode MS" w:eastAsia="Arial Unicode MS" w:hAnsi="Arial Unicode MS" w:cs="Arial Unicode MS"/>
+                <w:color w:val="000000"/>
+                <w:sz w:val="22"/>
+                <w:szCs w:val="22"/>
+              </w:rPr>
+              <w:lastRenderedPageBreak/>
+              <w:t xml:space="preserve">concepto de estequiometría de una reacción química. Entra en </w:t>
             </w:r>
             <w:proofErr w:type="spellStart"/>
             <w:r>
@@ -24031,7 +24098,6 @@
           <w:sz w:val="22"/>
           <w:szCs w:val="22"/>
         </w:rPr>
-        <w:lastRenderedPageBreak/>
         <w:t xml:space="preserve">El proceso de </w:t>
       </w:r>
       <w:r>
@@ -24371,7 +24437,7 @@
                           </a:ln>
                           <a:extLst>
                             <a:ext uri="{53640926-AAD7-44d8-BBD7-CCE9431645EC}">
-                              <a14:shadowObscured xmlns:a14="http://schemas.microsoft.com/office/drawing/2010/main" xmlns:w="http://schemas.openxmlformats.org/wordprocessingml/2006/main" xmlns:w10="urn:schemas-microsoft-com:office:word" xmlns:v="urn:schemas-microsoft-com:vml" xmlns:o="urn:schemas-microsoft-com:office:office" xmlns:mv="urn:schemas-microsoft-com:mac:vml" xmlns:mo="http://schemas.microsoft.com/office/mac/office/2008/main" xmlns=""/>
+                              <a14:shadowObscured xmlns="" xmlns:mo="http://schemas.microsoft.com/office/mac/office/2008/main" xmlns:mv="urn:schemas-microsoft-com:mac:vml" xmlns:o="urn:schemas-microsoft-com:office:office" xmlns:v="urn:schemas-microsoft-com:vml" xmlns:w10="urn:schemas-microsoft-com:office:word" xmlns:w="http://schemas.openxmlformats.org/wordprocessingml/2006/main" xmlns:a14="http://schemas.microsoft.com/office/drawing/2010/main"/>
                             </a:ext>
                           </a:extLst>
                         </pic:spPr>
@@ -24485,7 +24551,17 @@
                 <w:sz w:val="22"/>
                 <w:szCs w:val="22"/>
               </w:rPr>
-              <w:t xml:space="preserve"> es menor que la de la ruta original</w:t>
+              <w:t xml:space="preserve"> es menor </w:t>
+            </w:r>
+            <w:r>
+              <w:rPr>
+                <w:rFonts w:ascii="Arial Unicode MS" w:eastAsia="Arial Unicode MS" w:hAnsi="Arial Unicode MS" w:cs="Arial Unicode MS"/>
+                <w:color w:val="000000" w:themeColor="text1"/>
+                <w:sz w:val="22"/>
+                <w:szCs w:val="22"/>
+              </w:rPr>
+              <w:lastRenderedPageBreak/>
+              <w:t>que la de la ruta original</w:t>
             </w:r>
             <w:r>
               <w:rPr>
@@ -24805,7 +24881,6 @@
           <w:sz w:val="22"/>
           <w:szCs w:val="22"/>
         </w:rPr>
-        <w:lastRenderedPageBreak/>
         <w:t xml:space="preserve">Puedes responder algunas preguntas de catálisis en la página de </w:t>
       </w:r>
       <w:proofErr w:type="spellStart"/>
@@ -24958,17 +25033,6 @@
             <w:shd w:val="clear" w:color="auto" w:fill="auto"/>
           </w:tcPr>
           <w:p>
-            <w:pPr>
-              <w:spacing w:after="0"/>
-              <w:jc w:val="both"/>
-              <w:rPr>
-                <w:rFonts w:ascii="Arial Unicode MS" w:eastAsia="Arial Unicode MS" w:hAnsi="Arial Unicode MS" w:cs="Arial Unicode MS"/>
-                <w:b/>
-                <w:color w:val="000000"/>
-                <w:sz w:val="22"/>
-                <w:szCs w:val="22"/>
-              </w:rPr>
-            </w:pPr>
             <w:r>
               <w:rPr>
                 <w:rFonts w:ascii="Arial Unicode MS" w:eastAsia="Arial Unicode MS" w:hAnsi="Arial Unicode MS" w:cs="Arial Unicode MS"/>
@@ -25004,6 +25068,26 @@
                 <w:szCs w:val="22"/>
               </w:rPr>
               <w:t>120</w:t>
+            </w:r>
+            <w:r>
+              <w:rPr>
+                <w:rFonts w:ascii="Arial Unicode MS" w:eastAsia="Arial Unicode MS" w:hAnsi="Arial Unicode MS" w:cs="Arial Unicode MS"/>
+                <w:color w:val="000000"/>
+                <w:sz w:val="22"/>
+                <w:szCs w:val="22"/>
+              </w:rPr>
+              <w:t xml:space="preserve"> </w:t>
+            </w:r>
+            <w:r>
+              <w:rPr>
+                <w:rFonts w:ascii="Arial Unicode MS" w:eastAsia="Arial Unicode MS" w:hAnsi="Arial Unicode MS" w:cs="Arial Unicode MS"/>
+                <w:color w:val="000000"/>
+                <w:sz w:val="22"/>
+                <w:szCs w:val="22"/>
+                <w:highlight w:val="red"/>
+                <w:lang w:val="es-MX"/>
+              </w:rPr>
+              <w:t>(NO VA ESTE RECURSO)</w:t>
             </w:r>
           </w:p>
         </w:tc>
@@ -25818,17 +25902,7 @@
           <w:szCs w:val="22"/>
           <w:lang w:val="es-CO"/>
         </w:rPr>
-        <w:t xml:space="preserve">para este mismo proceso se requiere de energía similar o menor a la </w:t>
-      </w:r>
-      <w:r>
-        <w:rPr>
-          <w:rFonts w:ascii="Arial Unicode MS" w:eastAsia="Arial Unicode MS" w:hAnsi="Arial Unicode MS" w:cs="Arial Unicode MS"/>
-          <w:sz w:val="22"/>
-          <w:szCs w:val="22"/>
-          <w:lang w:val="es-CO"/>
-        </w:rPr>
-        <w:lastRenderedPageBreak/>
-        <w:t>empleada en los reactantes,</w:t>
+        <w:t>para este mismo proceso se requiere de energía similar o menor a la empleada en los reactantes,</w:t>
       </w:r>
       <w:r>
         <w:rPr>
@@ -26337,6 +26411,7 @@
           <w:szCs w:val="22"/>
           <w:shd w:val="clear" w:color="auto" w:fill="FFFFFF"/>
         </w:rPr>
+        <w:lastRenderedPageBreak/>
         <w:t>Una gran parte de los procesos químicos industriales son reversibles, es decir, se desarrollan a la vez y en direcciones opuestas, como, por ejemplo, la síntesis del amoníaco y del ácido sulfúrico.</w:t>
       </w:r>
       <w:r>
@@ -26706,7 +26781,6 @@
                 <w:b/>
                 <w:color w:val="FFFFFF" w:themeColor="background1"/>
               </w:rPr>
-              <w:lastRenderedPageBreak/>
               <w:t>Imagen (fotografía, gráfica o ilustración)</w:t>
             </w:r>
           </w:p>
@@ -27033,6 +27107,7 @@
                 <w:b/>
                 <w:bCs/>
               </w:rPr>
+              <w:lastRenderedPageBreak/>
               <w:t>equilibrio químico</w:t>
             </w:r>
             <w:r>
@@ -27445,7 +27520,6 @@
           <w:szCs w:val="22"/>
           <w:lang w:val="es-CO"/>
         </w:rPr>
-        <w:lastRenderedPageBreak/>
         <w:t xml:space="preserve">La </w:t>
       </w:r>
       <w:r>
@@ -28212,17 +28286,6 @@
             <w:shd w:val="clear" w:color="auto" w:fill="auto"/>
           </w:tcPr>
           <w:p>
-            <w:pPr>
-              <w:spacing w:after="0"/>
-              <w:jc w:val="both"/>
-              <w:rPr>
-                <w:rFonts w:ascii="Arial Unicode MS" w:eastAsia="Arial Unicode MS" w:hAnsi="Arial Unicode MS" w:cs="Arial Unicode MS"/>
-                <w:b/>
-                <w:color w:val="000000"/>
-                <w:sz w:val="22"/>
-                <w:szCs w:val="22"/>
-              </w:rPr>
-            </w:pPr>
             <w:r>
               <w:rPr>
                 <w:rFonts w:ascii="Arial Unicode MS" w:eastAsia="Arial Unicode MS" w:hAnsi="Arial Unicode MS" w:cs="Arial Unicode MS"/>
@@ -28258,6 +28321,26 @@
                 <w:szCs w:val="22"/>
               </w:rPr>
               <w:t>150</w:t>
+            </w:r>
+            <w:r>
+              <w:rPr>
+                <w:rFonts w:ascii="Arial Unicode MS" w:eastAsia="Arial Unicode MS" w:hAnsi="Arial Unicode MS" w:cs="Arial Unicode MS"/>
+                <w:color w:val="000000"/>
+                <w:sz w:val="22"/>
+                <w:szCs w:val="22"/>
+              </w:rPr>
+              <w:t xml:space="preserve"> </w:t>
+            </w:r>
+            <w:r>
+              <w:rPr>
+                <w:rFonts w:ascii="Arial Unicode MS" w:eastAsia="Arial Unicode MS" w:hAnsi="Arial Unicode MS" w:cs="Arial Unicode MS"/>
+                <w:color w:val="000000"/>
+                <w:sz w:val="22"/>
+                <w:szCs w:val="22"/>
+                <w:highlight w:val="red"/>
+                <w:lang w:val="es-MX"/>
+              </w:rPr>
+              <w:t>(NO VA ESTE RECURSO)</w:t>
             </w:r>
           </w:p>
         </w:tc>
@@ -28464,7 +28547,6 @@
           <w:sz w:val="22"/>
           <w:szCs w:val="22"/>
         </w:rPr>
-        <w:lastRenderedPageBreak/>
         <w:t>Existen dos tipos de equilibrio</w:t>
       </w:r>
       <w:r>
@@ -29538,7 +29620,6 @@
                 <w:sz w:val="22"/>
                 <w:szCs w:val="22"/>
               </w:rPr>
-              <w:lastRenderedPageBreak/>
               <w:t>Practica: recurso nuevo</w:t>
             </w:r>
           </w:p>
@@ -29580,17 +29661,6 @@
             <w:shd w:val="clear" w:color="auto" w:fill="auto"/>
           </w:tcPr>
           <w:p>
-            <w:pPr>
-              <w:spacing w:after="0"/>
-              <w:jc w:val="both"/>
-              <w:rPr>
-                <w:rFonts w:ascii="Arial Unicode MS" w:eastAsia="Arial Unicode MS" w:hAnsi="Arial Unicode MS" w:cs="Arial Unicode MS"/>
-                <w:b/>
-                <w:color w:val="000000"/>
-                <w:sz w:val="22"/>
-                <w:szCs w:val="22"/>
-              </w:rPr>
-            </w:pPr>
             <w:r>
               <w:rPr>
                 <w:rFonts w:ascii="Arial Unicode MS" w:eastAsia="Arial Unicode MS" w:hAnsi="Arial Unicode MS" w:cs="Arial Unicode MS"/>
@@ -29635,6 +29705,26 @@
                 <w:szCs w:val="22"/>
               </w:rPr>
               <w:t>0</w:t>
+            </w:r>
+            <w:r>
+              <w:rPr>
+                <w:rFonts w:ascii="Arial Unicode MS" w:eastAsia="Arial Unicode MS" w:hAnsi="Arial Unicode MS" w:cs="Arial Unicode MS"/>
+                <w:color w:val="000000"/>
+                <w:sz w:val="22"/>
+                <w:szCs w:val="22"/>
+              </w:rPr>
+              <w:t xml:space="preserve"> </w:t>
+            </w:r>
+            <w:r>
+              <w:rPr>
+                <w:rFonts w:ascii="Arial Unicode MS" w:eastAsia="Arial Unicode MS" w:hAnsi="Arial Unicode MS" w:cs="Arial Unicode MS"/>
+                <w:color w:val="000000"/>
+                <w:sz w:val="22"/>
+                <w:szCs w:val="22"/>
+                <w:highlight w:val="red"/>
+                <w:lang w:val="es-MX"/>
+              </w:rPr>
+              <w:t>(NO VA ESTE RECURSO)</w:t>
             </w:r>
           </w:p>
         </w:tc>
@@ -29818,17 +29908,6 @@
             <w:shd w:val="clear" w:color="auto" w:fill="auto"/>
           </w:tcPr>
           <w:p>
-            <w:pPr>
-              <w:spacing w:after="0"/>
-              <w:jc w:val="both"/>
-              <w:rPr>
-                <w:rFonts w:ascii="Arial Unicode MS" w:eastAsia="Arial Unicode MS" w:hAnsi="Arial Unicode MS" w:cs="Arial Unicode MS"/>
-                <w:b/>
-                <w:color w:val="000000"/>
-                <w:sz w:val="22"/>
-                <w:szCs w:val="22"/>
-              </w:rPr>
-            </w:pPr>
             <w:r>
               <w:rPr>
                 <w:rFonts w:ascii="Arial Unicode MS" w:eastAsia="Arial Unicode MS" w:hAnsi="Arial Unicode MS" w:cs="Arial Unicode MS"/>
@@ -29882,6 +29961,26 @@
                 <w:szCs w:val="22"/>
               </w:rPr>
               <w:t>0</w:t>
+            </w:r>
+            <w:r>
+              <w:rPr>
+                <w:rFonts w:ascii="Arial Unicode MS" w:eastAsia="Arial Unicode MS" w:hAnsi="Arial Unicode MS" w:cs="Arial Unicode MS"/>
+                <w:color w:val="000000"/>
+                <w:sz w:val="22"/>
+                <w:szCs w:val="22"/>
+              </w:rPr>
+              <w:t xml:space="preserve"> </w:t>
+            </w:r>
+            <w:r>
+              <w:rPr>
+                <w:rFonts w:ascii="Arial Unicode MS" w:eastAsia="Arial Unicode MS" w:hAnsi="Arial Unicode MS" w:cs="Arial Unicode MS"/>
+                <w:color w:val="000000"/>
+                <w:sz w:val="22"/>
+                <w:szCs w:val="22"/>
+                <w:highlight w:val="red"/>
+                <w:lang w:val="es-MX"/>
+              </w:rPr>
+              <w:t>(NO VA ESTE RECURSO)</w:t>
             </w:r>
           </w:p>
         </w:tc>
@@ -30251,6 +30350,7 @@
           <w:sz w:val="22"/>
           <w:szCs w:val="22"/>
         </w:rPr>
+        <w:lastRenderedPageBreak/>
         <w:t>Por ejemplo</w:t>
       </w:r>
       <w:r>
@@ -30903,7 +31003,6 @@
                 <w:noProof/>
                 <w:lang w:val="es-CO" w:eastAsia="es-CO"/>
               </w:rPr>
-              <w:lastRenderedPageBreak/>
               <w:drawing>
                 <wp:inline distT="0" distB="0" distL="0" distR="0" wp14:anchorId="076926FF" wp14:editId="5D4A91CF">
                   <wp:extent cx="4320000" cy="679735"/>
@@ -31580,6 +31679,7 @@
                 <w:sz w:val="22"/>
                 <w:szCs w:val="22"/>
               </w:rPr>
+              <w:lastRenderedPageBreak/>
               <w:t>Practica: recurso nuevo</w:t>
             </w:r>
           </w:p>
@@ -31621,17 +31721,6 @@
             <w:shd w:val="clear" w:color="auto" w:fill="auto"/>
           </w:tcPr>
           <w:p>
-            <w:pPr>
-              <w:spacing w:after="0"/>
-              <w:jc w:val="both"/>
-              <w:rPr>
-                <w:rFonts w:ascii="Arial Unicode MS" w:eastAsia="Arial Unicode MS" w:hAnsi="Arial Unicode MS" w:cs="Arial Unicode MS"/>
-                <w:b/>
-                <w:color w:val="000000"/>
-                <w:sz w:val="22"/>
-                <w:szCs w:val="22"/>
-              </w:rPr>
-            </w:pPr>
             <w:r>
               <w:rPr>
                 <w:rFonts w:ascii="Arial Unicode MS" w:eastAsia="Arial Unicode MS" w:hAnsi="Arial Unicode MS" w:cs="Arial Unicode MS"/>
@@ -31676,6 +31765,26 @@
                 <w:szCs w:val="22"/>
               </w:rPr>
               <w:t>0</w:t>
+            </w:r>
+            <w:r>
+              <w:rPr>
+                <w:rFonts w:ascii="Arial Unicode MS" w:eastAsia="Arial Unicode MS" w:hAnsi="Arial Unicode MS" w:cs="Arial Unicode MS"/>
+                <w:color w:val="000000"/>
+                <w:sz w:val="22"/>
+                <w:szCs w:val="22"/>
+              </w:rPr>
+              <w:t xml:space="preserve"> </w:t>
+            </w:r>
+            <w:r>
+              <w:rPr>
+                <w:rFonts w:ascii="Arial Unicode MS" w:eastAsia="Arial Unicode MS" w:hAnsi="Arial Unicode MS" w:cs="Arial Unicode MS"/>
+                <w:color w:val="000000"/>
+                <w:sz w:val="22"/>
+                <w:szCs w:val="22"/>
+                <w:highlight w:val="red"/>
+                <w:lang w:val="es-MX"/>
+              </w:rPr>
+              <w:t>(NO VA ESTE RECURSO)</w:t>
             </w:r>
           </w:p>
         </w:tc>
@@ -32042,7 +32151,6 @@
           <w:sz w:val="22"/>
           <w:szCs w:val="22"/>
         </w:rPr>
-        <w:lastRenderedPageBreak/>
         <w:t>Por ejemplo</w:t>
       </w:r>
       <w:r>
@@ -32898,6 +33006,7 @@
                 <w:szCs w:val="22"/>
                 <w:lang w:val="es-CO"/>
               </w:rPr>
+              <w:lastRenderedPageBreak/>
               <w:t>Inicial</w:t>
             </w:r>
           </w:p>
@@ -33445,7 +33554,6 @@
               <w:rPr>
                 <w:rFonts w:ascii="Arial" w:hAnsi="Arial" w:cs="Arial"/>
               </w:rPr>
-              <w:lastRenderedPageBreak/>
               <w:t>CN_10_16_fo</w:t>
             </w:r>
             <w:r>
@@ -34134,7 +34242,6 @@
                 <w:noProof/>
                 <w:lang w:val="es-CO" w:eastAsia="es-CO"/>
               </w:rPr>
-              <w:lastRenderedPageBreak/>
               <w:drawing>
                 <wp:inline distT="0" distB="0" distL="0" distR="0" wp14:anchorId="14B4716D" wp14:editId="4026EDFC">
                   <wp:extent cx="3200400" cy="533400"/>
@@ -34559,6 +34666,7 @@
           <w:szCs w:val="22"/>
           <w:lang w:val="es-CO"/>
         </w:rPr>
+        <w:lastRenderedPageBreak/>
         <w:t>En el caso de los productos</w:t>
       </w:r>
       <w:r>
@@ -34968,17 +35076,6 @@
             <w:shd w:val="clear" w:color="auto" w:fill="auto"/>
           </w:tcPr>
           <w:p>
-            <w:pPr>
-              <w:spacing w:after="0"/>
-              <w:jc w:val="both"/>
-              <w:rPr>
-                <w:rFonts w:ascii="Arial Unicode MS" w:eastAsia="Arial Unicode MS" w:hAnsi="Arial Unicode MS" w:cs="Arial Unicode MS"/>
-                <w:b/>
-                <w:color w:val="000000"/>
-                <w:sz w:val="22"/>
-                <w:szCs w:val="22"/>
-              </w:rPr>
-            </w:pPr>
             <w:r>
               <w:rPr>
                 <w:rFonts w:ascii="Arial Unicode MS" w:eastAsia="Arial Unicode MS" w:hAnsi="Arial Unicode MS" w:cs="Arial Unicode MS"/>
@@ -35023,6 +35120,26 @@
                 <w:szCs w:val="22"/>
               </w:rPr>
               <w:t>0</w:t>
+            </w:r>
+            <w:r>
+              <w:rPr>
+                <w:rFonts w:ascii="Arial Unicode MS" w:eastAsia="Arial Unicode MS" w:hAnsi="Arial Unicode MS" w:cs="Arial Unicode MS"/>
+                <w:color w:val="000000"/>
+                <w:sz w:val="22"/>
+                <w:szCs w:val="22"/>
+              </w:rPr>
+              <w:t xml:space="preserve"> </w:t>
+            </w:r>
+            <w:r>
+              <w:rPr>
+                <w:rFonts w:ascii="Arial Unicode MS" w:eastAsia="Arial Unicode MS" w:hAnsi="Arial Unicode MS" w:cs="Arial Unicode MS"/>
+                <w:color w:val="000000"/>
+                <w:sz w:val="22"/>
+                <w:szCs w:val="22"/>
+                <w:highlight w:val="red"/>
+                <w:lang w:val="es-MX"/>
+              </w:rPr>
+              <w:t>(NO VA ESTE RECURSO)</w:t>
             </w:r>
           </w:p>
         </w:tc>
@@ -35185,7 +35302,6 @@
           <w:color w:val="000000" w:themeColor="text1"/>
           <w:highlight w:val="yellow"/>
         </w:rPr>
-        <w:lastRenderedPageBreak/>
         <w:t>[SECCIÓN 2]</w:t>
       </w:r>
       <w:r>
@@ -35437,7 +35553,16 @@
           <w:sz w:val="22"/>
           <w:szCs w:val="22"/>
         </w:rPr>
-        <w:t>, si se aumenta la temperatura en una reacción endotérmica la reacción se favorece desplazándose hacia los productos. Mientras que si se disminuye la temperatura el equilibrio se desplaza para aumentar la concentración de los reactantes. En una reacción exotérmica ocurre lo contrario pues el aumento de temperatura favorece el equilibrio hacia los reactantes y la disminución de la misma lo desplaza hacia los productos.</w:t>
+        <w:t xml:space="preserve">, si se aumenta la temperatura en una reacción endotérmica la reacción se favorece desplazándose hacia los productos. Mientras que si se disminuye la temperatura el equilibrio se desplaza para aumentar la concentración de los reactantes. En una reacción exotérmica ocurre lo contrario pues el aumento de temperatura favorece el </w:t>
+      </w:r>
+      <w:r>
+        <w:rPr>
+          <w:rFonts w:ascii="Arial Unicode MS" w:eastAsia="Arial Unicode MS" w:hAnsi="Arial Unicode MS" w:cs="Arial Unicode MS"/>
+          <w:sz w:val="22"/>
+          <w:szCs w:val="22"/>
+        </w:rPr>
+        <w:lastRenderedPageBreak/>
+        <w:t>equilibrio hacia los reactantes y la disminución de la misma lo desplaza hacia los productos.</w:t>
       </w:r>
     </w:p>
     <w:p>
@@ -35911,16 +36036,7 @@
           <w:sz w:val="22"/>
           <w:szCs w:val="22"/>
         </w:rPr>
-        <w:t xml:space="preserve">según el </w:t>
-      </w:r>
-      <w:r>
-        <w:rPr>
-          <w:rFonts w:ascii="Arial Unicode MS" w:eastAsia="Arial Unicode MS" w:hAnsi="Arial Unicode MS" w:cs="Arial Unicode MS"/>
-          <w:sz w:val="22"/>
-          <w:szCs w:val="22"/>
-        </w:rPr>
-        <w:lastRenderedPageBreak/>
-        <w:t xml:space="preserve">cual, </w:t>
+        <w:t xml:space="preserve">según el cual, </w:t>
       </w:r>
       <w:r>
         <w:rPr>
@@ -36497,6 +36613,7 @@
                 <w:sz w:val="22"/>
                 <w:szCs w:val="22"/>
               </w:rPr>
+              <w:lastRenderedPageBreak/>
               <w:t>Código</w:t>
             </w:r>
           </w:p>
@@ -36850,7 +36967,6 @@
                 <w:sz w:val="22"/>
                 <w:szCs w:val="22"/>
               </w:rPr>
-              <w:lastRenderedPageBreak/>
               <w:t>Practica: recurso nuevo</w:t>
             </w:r>
           </w:p>
@@ -37523,61 +37639,126 @@
             <w:shd w:val="clear" w:color="auto" w:fill="auto"/>
           </w:tcPr>
           <w:p>
+            <w:r>
+              <w:rPr>
+                <w:rFonts w:ascii="Arial Unicode MS" w:eastAsia="Arial Unicode MS" w:hAnsi="Arial Unicode MS" w:cs="Arial Unicode MS"/>
+                <w:color w:val="000000"/>
+                <w:sz w:val="22"/>
+                <w:szCs w:val="22"/>
+              </w:rPr>
+              <w:t>CN_10_1</w:t>
+            </w:r>
+            <w:r>
+              <w:rPr>
+                <w:rFonts w:ascii="Arial Unicode MS" w:eastAsia="Arial Unicode MS" w:hAnsi="Arial Unicode MS" w:cs="Arial Unicode MS"/>
+                <w:color w:val="000000"/>
+                <w:sz w:val="22"/>
+                <w:szCs w:val="22"/>
+              </w:rPr>
+              <w:t>6</w:t>
+            </w:r>
+            <w:r>
+              <w:rPr>
+                <w:rFonts w:ascii="Arial Unicode MS" w:eastAsia="Arial Unicode MS" w:hAnsi="Arial Unicode MS" w:cs="Arial Unicode MS"/>
+                <w:color w:val="000000"/>
+                <w:sz w:val="22"/>
+                <w:szCs w:val="22"/>
+              </w:rPr>
+              <w:t>_REC</w:t>
+            </w:r>
+            <w:r>
+              <w:rPr>
+                <w:rFonts w:ascii="Arial Unicode MS" w:eastAsia="Arial Unicode MS" w:hAnsi="Arial Unicode MS" w:cs="Arial Unicode MS"/>
+                <w:color w:val="000000"/>
+                <w:sz w:val="22"/>
+                <w:szCs w:val="22"/>
+              </w:rPr>
+              <w:t>24</w:t>
+            </w:r>
+            <w:r>
+              <w:rPr>
+                <w:rFonts w:ascii="Arial Unicode MS" w:eastAsia="Arial Unicode MS" w:hAnsi="Arial Unicode MS" w:cs="Arial Unicode MS"/>
+                <w:color w:val="000000"/>
+                <w:sz w:val="22"/>
+                <w:szCs w:val="22"/>
+              </w:rPr>
+              <w:t>0</w:t>
+            </w:r>
+            <w:r>
+              <w:rPr>
+                <w:rFonts w:ascii="Arial Unicode MS" w:eastAsia="Arial Unicode MS" w:hAnsi="Arial Unicode MS" w:cs="Arial Unicode MS"/>
+                <w:color w:val="000000"/>
+                <w:sz w:val="22"/>
+                <w:szCs w:val="22"/>
+              </w:rPr>
+              <w:t xml:space="preserve"> </w:t>
+            </w:r>
+            <w:r>
+              <w:rPr>
+                <w:rFonts w:ascii="Arial Unicode MS" w:eastAsia="Arial Unicode MS" w:hAnsi="Arial Unicode MS" w:cs="Arial Unicode MS"/>
+                <w:color w:val="000000"/>
+                <w:sz w:val="22"/>
+                <w:szCs w:val="22"/>
+                <w:highlight w:val="red"/>
+                <w:lang w:val="es-MX"/>
+              </w:rPr>
+              <w:t>(NO VA ESTE RECURSO)</w:t>
+            </w:r>
+          </w:p>
+        </w:tc>
+      </w:tr>
+      <w:tr>
+        <w:tc>
+          <w:tcPr>
+            <w:tcW w:w="2616" w:type="dxa"/>
+            <w:shd w:val="clear" w:color="auto" w:fill="auto"/>
+          </w:tcPr>
+          <w:p>
             <w:pPr>
               <w:spacing w:after="0"/>
               <w:jc w:val="both"/>
               <w:rPr>
                 <w:rFonts w:ascii="Arial Unicode MS" w:eastAsia="Arial Unicode MS" w:hAnsi="Arial Unicode MS" w:cs="Arial Unicode MS"/>
-                <w:b/>
-                <w:color w:val="000000"/>
-                <w:sz w:val="22"/>
-                <w:szCs w:val="22"/>
-              </w:rPr>
-            </w:pPr>
-            <w:r>
-              <w:rPr>
-                <w:rFonts w:ascii="Arial Unicode MS" w:eastAsia="Arial Unicode MS" w:hAnsi="Arial Unicode MS" w:cs="Arial Unicode MS"/>
-                <w:color w:val="000000"/>
-                <w:sz w:val="22"/>
-                <w:szCs w:val="22"/>
-              </w:rPr>
-              <w:t>CN_10_1</w:t>
-            </w:r>
-            <w:r>
-              <w:rPr>
-                <w:rFonts w:ascii="Arial Unicode MS" w:eastAsia="Arial Unicode MS" w:hAnsi="Arial Unicode MS" w:cs="Arial Unicode MS"/>
-                <w:color w:val="000000"/>
-                <w:sz w:val="22"/>
-                <w:szCs w:val="22"/>
-              </w:rPr>
-              <w:t>6</w:t>
-            </w:r>
-            <w:r>
-              <w:rPr>
-                <w:rFonts w:ascii="Arial Unicode MS" w:eastAsia="Arial Unicode MS" w:hAnsi="Arial Unicode MS" w:cs="Arial Unicode MS"/>
-                <w:color w:val="000000"/>
-                <w:sz w:val="22"/>
-                <w:szCs w:val="22"/>
-              </w:rPr>
-              <w:t>_REC</w:t>
-            </w:r>
-            <w:r>
-              <w:rPr>
-                <w:rFonts w:ascii="Arial Unicode MS" w:eastAsia="Arial Unicode MS" w:hAnsi="Arial Unicode MS" w:cs="Arial Unicode MS"/>
-                <w:color w:val="000000"/>
-                <w:sz w:val="22"/>
-                <w:szCs w:val="22"/>
-              </w:rPr>
-              <w:t>24</w:t>
-            </w:r>
-            <w:r>
-              <w:rPr>
-                <w:rFonts w:ascii="Arial Unicode MS" w:eastAsia="Arial Unicode MS" w:hAnsi="Arial Unicode MS" w:cs="Arial Unicode MS"/>
-                <w:color w:val="000000"/>
-                <w:sz w:val="22"/>
-                <w:szCs w:val="22"/>
-              </w:rPr>
-              <w:t>0</w:t>
+                <w:color w:val="000000"/>
+                <w:sz w:val="22"/>
+                <w:szCs w:val="22"/>
+              </w:rPr>
+            </w:pPr>
+            <w:r>
+              <w:rPr>
+                <w:rFonts w:ascii="Arial Unicode MS" w:eastAsia="Arial Unicode MS" w:hAnsi="Arial Unicode MS" w:cs="Arial Unicode MS"/>
+                <w:b/>
+                <w:color w:val="000000"/>
+                <w:sz w:val="22"/>
+                <w:szCs w:val="22"/>
+              </w:rPr>
+              <w:t>Título</w:t>
+            </w:r>
+          </w:p>
+        </w:tc>
+        <w:tc>
+          <w:tcPr>
+            <w:tcW w:w="6451" w:type="dxa"/>
+            <w:shd w:val="clear" w:color="auto" w:fill="auto"/>
+          </w:tcPr>
+          <w:p>
+            <w:pPr>
+              <w:spacing w:after="0"/>
+              <w:jc w:val="both"/>
+              <w:rPr>
+                <w:rFonts w:ascii="Arial Unicode MS" w:eastAsia="Arial Unicode MS" w:hAnsi="Arial Unicode MS" w:cs="Arial Unicode MS"/>
+                <w:color w:val="000000"/>
+                <w:sz w:val="22"/>
+                <w:szCs w:val="22"/>
+              </w:rPr>
+            </w:pPr>
+            <w:r>
+              <w:rPr>
+                <w:rFonts w:ascii="Arial Unicode MS" w:eastAsia="Arial Unicode MS" w:hAnsi="Arial Unicode MS" w:cs="Arial Unicode MS"/>
+                <w:sz w:val="22"/>
+                <w:szCs w:val="22"/>
+              </w:rPr>
+              <w:t>Competencia: observación de la perturbación del equilibrio</w:t>
             </w:r>
           </w:p>
         </w:tc>
@@ -37607,62 +37788,7 @@
                 <w:sz w:val="22"/>
                 <w:szCs w:val="22"/>
               </w:rPr>
-              <w:t>Título</w:t>
-            </w:r>
-          </w:p>
-        </w:tc>
-        <w:tc>
-          <w:tcPr>
-            <w:tcW w:w="6451" w:type="dxa"/>
-            <w:shd w:val="clear" w:color="auto" w:fill="auto"/>
-          </w:tcPr>
-          <w:p>
-            <w:pPr>
-              <w:spacing w:after="0"/>
-              <w:jc w:val="both"/>
-              <w:rPr>
-                <w:rFonts w:ascii="Arial Unicode MS" w:eastAsia="Arial Unicode MS" w:hAnsi="Arial Unicode MS" w:cs="Arial Unicode MS"/>
-                <w:color w:val="000000"/>
-                <w:sz w:val="22"/>
-                <w:szCs w:val="22"/>
-              </w:rPr>
-            </w:pPr>
-            <w:r>
-              <w:rPr>
-                <w:rFonts w:ascii="Arial Unicode MS" w:eastAsia="Arial Unicode MS" w:hAnsi="Arial Unicode MS" w:cs="Arial Unicode MS"/>
-                <w:sz w:val="22"/>
-                <w:szCs w:val="22"/>
-              </w:rPr>
-              <w:t>Competencia: observación de la perturbación del equilibrio</w:t>
-            </w:r>
-          </w:p>
-        </w:tc>
-      </w:tr>
-      <w:tr>
-        <w:tc>
-          <w:tcPr>
-            <w:tcW w:w="2616" w:type="dxa"/>
-            <w:shd w:val="clear" w:color="auto" w:fill="auto"/>
-          </w:tcPr>
-          <w:p>
-            <w:pPr>
-              <w:spacing w:after="0"/>
-              <w:jc w:val="both"/>
-              <w:rPr>
-                <w:rFonts w:ascii="Arial Unicode MS" w:eastAsia="Arial Unicode MS" w:hAnsi="Arial Unicode MS" w:cs="Arial Unicode MS"/>
-                <w:color w:val="000000"/>
-                <w:sz w:val="22"/>
-                <w:szCs w:val="22"/>
-              </w:rPr>
-            </w:pPr>
-            <w:r>
-              <w:rPr>
-                <w:rFonts w:ascii="Arial Unicode MS" w:eastAsia="Arial Unicode MS" w:hAnsi="Arial Unicode MS" w:cs="Arial Unicode MS"/>
-                <w:b/>
-                <w:color w:val="000000"/>
-                <w:sz w:val="22"/>
-                <w:szCs w:val="22"/>
-              </w:rPr>
+              <w:lastRenderedPageBreak/>
               <w:t>Descripción</w:t>
             </w:r>
           </w:p>
@@ -37965,7 +38091,6 @@
                 <w:szCs w:val="22"/>
                 <w:lang w:val="es-CO"/>
               </w:rPr>
-              <w:lastRenderedPageBreak/>
               <w:t>Título</w:t>
             </w:r>
           </w:p>
@@ -38613,7 +38738,16 @@
                 <w:b/>
                 <w:u w:val="single"/>
               </w:rPr>
-              <w:t>Web 02</w:t>
+              <w:t xml:space="preserve">Web </w:t>
+            </w:r>
+            <w:r>
+              <w:rPr>
+                <w:rFonts w:ascii="Arial" w:hAnsi="Arial" w:cs="Arial"/>
+                <w:b/>
+                <w:u w:val="single"/>
+              </w:rPr>
+              <w:lastRenderedPageBreak/>
+              <w:t>02</w:t>
             </w:r>
           </w:p>
         </w:tc>
@@ -38639,6 +38773,7 @@
                 <w:sz w:val="22"/>
                 <w:szCs w:val="22"/>
               </w:rPr>
+              <w:lastRenderedPageBreak/>
               <w:t xml:space="preserve">Puedes </w:t>
             </w:r>
             <w:r>
@@ -38657,7 +38792,7 @@
                 <w:sz w:val="22"/>
                 <w:szCs w:val="22"/>
               </w:rPr>
-              <w:t xml:space="preserve">e interactuar con simulaciones </w:t>
+              <w:t xml:space="preserve">e interactuar </w:t>
             </w:r>
             <w:r>
               <w:rPr>
@@ -38666,6 +38801,16 @@
                 <w:sz w:val="22"/>
                 <w:szCs w:val="22"/>
               </w:rPr>
+              <w:lastRenderedPageBreak/>
+              <w:t xml:space="preserve">con simulaciones </w:t>
+            </w:r>
+            <w:r>
+              <w:rPr>
+                <w:rFonts w:ascii="Arial Unicode MS" w:eastAsia="Arial Unicode MS" w:hAnsi="Arial Unicode MS" w:cs="Arial Unicode MS"/>
+                <w:color w:val="000000" w:themeColor="text1"/>
+                <w:sz w:val="22"/>
+                <w:szCs w:val="22"/>
+              </w:rPr>
               <w:t xml:space="preserve">sobre </w:t>
             </w:r>
             <w:r>
@@ -38749,7 +38894,17 @@
                 <w:sz w:val="22"/>
                 <w:szCs w:val="22"/>
               </w:rPr>
-              <w:t>http://e-ducativa.catedu.es/44700165/aula/archivos/repositorio/1000/1167/html/3_velocidad_de_las_reacciones_qumicas.html</w:t>
+              <w:lastRenderedPageBreak/>
+              <w:t>http://e-</w:t>
+            </w:r>
+            <w:r>
+              <w:rPr>
+                <w:rFonts w:ascii="Arial Unicode MS" w:eastAsia="Arial Unicode MS" w:hAnsi="Arial Unicode MS" w:cs="Arial Unicode MS"/>
+                <w:sz w:val="22"/>
+                <w:szCs w:val="22"/>
+              </w:rPr>
+              <w:lastRenderedPageBreak/>
+              <w:t>ducativa.catedu.es/44700165/aula/archivos/repositorio/1000/1167/html/3_velocidad_de_las_reacciones_qumicas.html</w:t>
             </w:r>
           </w:p>
         </w:tc>
@@ -38765,6 +38920,7 @@
         <w:rPr>
           <w:rFonts w:ascii="Arial" w:hAnsi="Arial" w:cs="Arial"/>
         </w:rPr>
+        <w:lastRenderedPageBreak/>
         <w:t xml:space="preserve"> </w:t>
       </w:r>
     </w:p>
@@ -41463,7 +41619,7 @@
 </file>
 
 <file path=customXml/itemProps1.xml><?xml version="1.0" encoding="utf-8"?>
-<ds:datastoreItem xmlns:ds="http://schemas.openxmlformats.org/officeDocument/2006/customXml" ds:itemID="{557441E2-8E47-433E-8908-1A908D491666}">
+<ds:datastoreItem xmlns:ds="http://schemas.openxmlformats.org/officeDocument/2006/customXml" ds:itemID="{AA071256-C694-4224-BAB8-1275D5AAD5B1}">
   <ds:schemaRefs>
     <ds:schemaRef ds:uri="http://schemas.openxmlformats.org/officeDocument/2006/bibliography"/>
   </ds:schemaRefs>

</xml_diff>